<commit_message>
Update Binary Classifaction Using KNN
</commit_message>
<xml_diff>
--- a/Binary Classifaction Using KNN.docx
+++ b/Binary Classifaction Using KNN.docx
@@ -1954,8 +1954,284 @@
     </w:p>
     <w:p>
       <w:pPr>
+        <w:rPr>
+          <w:rFonts w:ascii="Times New Roman" w:cs="Times New Roman" w:eastAsia="Times New Roman" w:hAnsi="Times New Roman"/>
+        </w:rPr>
+      </w:pPr>
+      <w:r>
+        <w:rPr>
+          <w:rFonts w:ascii="Times New Roman" w:cs="Times New Roman" w:eastAsia="Times New Roman" w:hAnsi="Times New Roman"/>
+          <w:rtl w:val="0"/>
+        </w:rPr>
+        <w:t xml:space="preserve">Data Understanding adalah tahapan dalam melakukan</w:t>
+      </w:r>
+      <w:r>
+        <w:rPr>
+          <w:rtl w:val="0"/>
+        </w:rPr>
+      </w:r>
+    </w:p>
+    <w:p>
+      <w:pPr>
+        <w:pStyle w:val="Heading2"/>
+        <w:spacing w:line="360" w:lineRule="auto"/>
+        <w:jc w:val="both"/>
+        <w:rPr>
+          <w:b w:val="1"/>
+          <w:sz w:val="24"/>
+          <w:szCs w:val="24"/>
+        </w:rPr>
+      </w:pPr>
+      <w:bookmarkStart w:colFirst="0" w:colLast="0" w:name="_4kuqg58lqarz" w:id="7"/>
+      <w:bookmarkEnd w:id="7"/>
+      <w:r>
+        <w:rPr>
+          <w:b w:val="1"/>
+          <w:color w:val="202124"/>
+          <w:sz w:val="24"/>
+          <w:szCs w:val="24"/>
+          <w:rtl w:val="0"/>
+        </w:rPr>
+        <w:t xml:space="preserve">2.1 Collecting Data</w:t>
+      </w:r>
+      <w:r>
+        <w:rPr>
+          <w:rtl w:val="0"/>
+        </w:rPr>
+      </w:r>
+    </w:p>
+    <w:p>
+      <w:pPr>
+        <w:pStyle w:val="Heading2"/>
+        <w:spacing w:line="360" w:lineRule="auto"/>
+        <w:jc w:val="both"/>
+        <w:rPr>
+          <w:b w:val="1"/>
+          <w:sz w:val="24"/>
+          <w:szCs w:val="24"/>
+        </w:rPr>
+      </w:pPr>
+      <w:bookmarkStart w:colFirst="0" w:colLast="0" w:name="_6ug91axj3gq4" w:id="8"/>
+      <w:bookmarkEnd w:id="8"/>
+      <w:r>
+        <w:rPr>
+          <w:b w:val="1"/>
+          <w:sz w:val="24"/>
+          <w:szCs w:val="24"/>
+          <w:rtl w:val="0"/>
+        </w:rPr>
+        <w:t xml:space="preserve">2.1 Data Exploration</w:t>
+      </w:r>
+    </w:p>
+    <w:p>
+      <w:pPr>
+        <w:spacing w:line="360" w:lineRule="auto"/>
+        <w:jc w:val="both"/>
+        <w:rPr>
+          <w:rFonts w:ascii="Times New Roman" w:cs="Times New Roman" w:eastAsia="Times New Roman" w:hAnsi="Times New Roman"/>
+          <w:sz w:val="24"/>
+          <w:szCs w:val="24"/>
+        </w:rPr>
+      </w:pPr>
+      <w:r>
+        <w:rPr>
+          <w:rFonts w:ascii="Times New Roman" w:cs="Times New Roman" w:eastAsia="Times New Roman" w:hAnsi="Times New Roman"/>
+          <w:sz w:val="24"/>
+          <w:szCs w:val="24"/>
+          <w:rtl w:val="0"/>
+        </w:rPr>
+        <w:t xml:space="preserve">Dalam pengerjaan proyek ini, dibutuhkan sumber daya yang terdiri dari </w:t>
+      </w:r>
+      <w:r>
+        <w:rPr>
+          <w:rFonts w:ascii="Times New Roman" w:cs="Times New Roman" w:eastAsia="Times New Roman" w:hAnsi="Times New Roman"/>
+          <w:i w:val="1"/>
+          <w:sz w:val="24"/>
+          <w:szCs w:val="24"/>
+          <w:rtl w:val="0"/>
+        </w:rPr>
+        <w:t xml:space="preserve">hardware</w:t>
+      </w:r>
+      <w:r>
+        <w:rPr>
+          <w:rFonts w:ascii="Times New Roman" w:cs="Times New Roman" w:eastAsia="Times New Roman" w:hAnsi="Times New Roman"/>
+          <w:sz w:val="24"/>
+          <w:szCs w:val="24"/>
+          <w:rtl w:val="0"/>
+        </w:rPr>
+        <w:t xml:space="preserve">, </w:t>
+      </w:r>
+      <w:r>
+        <w:rPr>
+          <w:rFonts w:ascii="Times New Roman" w:cs="Times New Roman" w:eastAsia="Times New Roman" w:hAnsi="Times New Roman"/>
+          <w:i w:val="1"/>
+          <w:sz w:val="24"/>
+          <w:szCs w:val="24"/>
+          <w:rtl w:val="0"/>
+        </w:rPr>
+        <w:t xml:space="preserve">data sources</w:t>
+      </w:r>
+      <w:r>
+        <w:rPr>
+          <w:rFonts w:ascii="Times New Roman" w:cs="Times New Roman" w:eastAsia="Times New Roman" w:hAnsi="Times New Roman"/>
+          <w:sz w:val="24"/>
+          <w:szCs w:val="24"/>
+          <w:rtl w:val="0"/>
+        </w:rPr>
+        <w:t xml:space="preserve">, dan personel. </w:t>
+      </w:r>
+      <w:r>
+        <w:rPr>
+          <w:rFonts w:ascii="Times New Roman" w:cs="Times New Roman" w:eastAsia="Times New Roman" w:hAnsi="Times New Roman"/>
+          <w:i w:val="1"/>
+          <w:sz w:val="24"/>
+          <w:szCs w:val="24"/>
+          <w:rtl w:val="0"/>
+        </w:rPr>
+        <w:t xml:space="preserve">Hardware</w:t>
+      </w:r>
+      <w:r>
+        <w:rPr>
+          <w:rFonts w:ascii="Times New Roman" w:cs="Times New Roman" w:eastAsia="Times New Roman" w:hAnsi="Times New Roman"/>
+          <w:sz w:val="24"/>
+          <w:szCs w:val="24"/>
+          <w:rtl w:val="0"/>
+        </w:rPr>
+        <w:t xml:space="preserve"> yang digunakan selama pengerjaan proyek berupa Laptop Lenovo Ideapad dengan 8GB RAM. Dataset yang digunakan pengerjaan proyek ini adalah data BPJS yang digunakan dalam kegiatan BPJS Hackathon dengan format file adalah CSV. Dataset train tersebut terdiri dari 200217 observasi dan 53 variable. Jumlah personil yang dibutuhkan dalam pengerjaan proyek ini adalah 3 orang mahasiswa yang terlibat dalam setiap proses dalam proyek ini, baik itu dalam proses persiapan yaitu pemilihan kasus dan algoritma, serta proses pelaksanaan yang terjadi </w:t>
+      </w:r>
+      <w:r>
+        <w:rPr>
+          <w:rFonts w:ascii="Times New Roman" w:cs="Times New Roman" w:eastAsia="Times New Roman" w:hAnsi="Times New Roman"/>
+          <w:i w:val="1"/>
+          <w:sz w:val="24"/>
+          <w:szCs w:val="24"/>
+          <w:rtl w:val="0"/>
+        </w:rPr>
+        <w:t xml:space="preserve">business understanding</w:t>
+      </w:r>
+      <w:r>
+        <w:rPr>
+          <w:rFonts w:ascii="Times New Roman" w:cs="Times New Roman" w:eastAsia="Times New Roman" w:hAnsi="Times New Roman"/>
+          <w:sz w:val="24"/>
+          <w:szCs w:val="24"/>
+          <w:rtl w:val="0"/>
+        </w:rPr>
+        <w:t xml:space="preserve">, </w:t>
+      </w:r>
+      <w:r>
+        <w:rPr>
+          <w:rFonts w:ascii="Times New Roman" w:cs="Times New Roman" w:eastAsia="Times New Roman" w:hAnsi="Times New Roman"/>
+          <w:i w:val="1"/>
+          <w:sz w:val="24"/>
+          <w:szCs w:val="24"/>
+          <w:rtl w:val="0"/>
+        </w:rPr>
+        <w:t xml:space="preserve">data understanding</w:t>
+      </w:r>
+      <w:r>
+        <w:rPr>
+          <w:rFonts w:ascii="Times New Roman" w:cs="Times New Roman" w:eastAsia="Times New Roman" w:hAnsi="Times New Roman"/>
+          <w:sz w:val="24"/>
+          <w:szCs w:val="24"/>
+          <w:rtl w:val="0"/>
+        </w:rPr>
+        <w:t xml:space="preserve">, </w:t>
+      </w:r>
+      <w:r>
+        <w:rPr>
+          <w:rFonts w:ascii="Times New Roman" w:cs="Times New Roman" w:eastAsia="Times New Roman" w:hAnsi="Times New Roman"/>
+          <w:i w:val="1"/>
+          <w:sz w:val="24"/>
+          <w:szCs w:val="24"/>
+          <w:rtl w:val="0"/>
+        </w:rPr>
+        <w:t xml:space="preserve">data preparation</w:t>
+      </w:r>
+      <w:r>
+        <w:rPr>
+          <w:rFonts w:ascii="Times New Roman" w:cs="Times New Roman" w:eastAsia="Times New Roman" w:hAnsi="Times New Roman"/>
+          <w:sz w:val="24"/>
+          <w:szCs w:val="24"/>
+          <w:rtl w:val="0"/>
+        </w:rPr>
+        <w:t xml:space="preserve">, </w:t>
+      </w:r>
+      <w:r>
+        <w:rPr>
+          <w:rFonts w:ascii="Times New Roman" w:cs="Times New Roman" w:eastAsia="Times New Roman" w:hAnsi="Times New Roman"/>
+          <w:i w:val="1"/>
+          <w:sz w:val="24"/>
+          <w:szCs w:val="24"/>
+          <w:rtl w:val="0"/>
+        </w:rPr>
+        <w:t xml:space="preserve">modeling</w:t>
+      </w:r>
+      <w:r>
+        <w:rPr>
+          <w:rFonts w:ascii="Times New Roman" w:cs="Times New Roman" w:eastAsia="Times New Roman" w:hAnsi="Times New Roman"/>
+          <w:sz w:val="24"/>
+          <w:szCs w:val="24"/>
+          <w:rtl w:val="0"/>
+        </w:rPr>
+        <w:t xml:space="preserve">, </w:t>
+      </w:r>
+      <w:r>
+        <w:rPr>
+          <w:rFonts w:ascii="Times New Roman" w:cs="Times New Roman" w:eastAsia="Times New Roman" w:hAnsi="Times New Roman"/>
+          <w:i w:val="1"/>
+          <w:sz w:val="24"/>
+          <w:szCs w:val="24"/>
+          <w:rtl w:val="0"/>
+        </w:rPr>
+        <w:t xml:space="preserve">evaluation</w:t>
+      </w:r>
+      <w:r>
+        <w:rPr>
+          <w:rFonts w:ascii="Times New Roman" w:cs="Times New Roman" w:eastAsia="Times New Roman" w:hAnsi="Times New Roman"/>
+          <w:sz w:val="24"/>
+          <w:szCs w:val="24"/>
+          <w:rtl w:val="0"/>
+        </w:rPr>
+        <w:t xml:space="preserve">, dan </w:t>
+      </w:r>
+      <w:r>
+        <w:rPr>
+          <w:rFonts w:ascii="Times New Roman" w:cs="Times New Roman" w:eastAsia="Times New Roman" w:hAnsi="Times New Roman"/>
+          <w:i w:val="1"/>
+          <w:sz w:val="24"/>
+          <w:szCs w:val="24"/>
+          <w:rtl w:val="0"/>
+        </w:rPr>
+        <w:t xml:space="preserve">deployment</w:t>
+      </w:r>
+      <w:r>
+        <w:rPr>
+          <w:rFonts w:ascii="Times New Roman" w:cs="Times New Roman" w:eastAsia="Times New Roman" w:hAnsi="Times New Roman"/>
+          <w:sz w:val="24"/>
+          <w:szCs w:val="24"/>
+          <w:rtl w:val="0"/>
+        </w:rPr>
+        <w:t xml:space="preserve">.</w:t>
+      </w:r>
+    </w:p>
+    <w:p>
+      <w:pPr>
+        <w:pStyle w:val="Heading2"/>
+        <w:spacing w:line="360" w:lineRule="auto"/>
+        <w:jc w:val="both"/>
         <w:rPr/>
       </w:pPr>
+      <w:bookmarkStart w:colFirst="0" w:colLast="0" w:name="_2eajb59q3jg4" w:id="9"/>
+      <w:bookmarkEnd w:id="9"/>
+      <w:r>
+        <w:rPr>
+          <w:b w:val="1"/>
+          <w:sz w:val="24"/>
+          <w:szCs w:val="24"/>
+          <w:rtl w:val="0"/>
+        </w:rPr>
+        <w:t xml:space="preserve">2.3 Data Validation</w:t>
+      </w:r>
       <w:r>
         <w:rPr>
           <w:rtl w:val="0"/>
@@ -1971,6 +2247,618 @@
           <w:sz w:val="24"/>
           <w:szCs w:val="24"/>
         </w:rPr>
+      </w:pPr>
+      <w:r>
+        <w:rPr>
+          <w:rFonts w:ascii="Times New Roman" w:cs="Times New Roman" w:eastAsia="Times New Roman" w:hAnsi="Times New Roman"/>
+          <w:i w:val="1"/>
+          <w:sz w:val="24"/>
+          <w:szCs w:val="24"/>
+          <w:rtl w:val="0"/>
+        </w:rPr>
+        <w:t xml:space="preserve">Data validation</w:t>
+      </w:r>
+      <w:r>
+        <w:rPr>
+          <w:rFonts w:ascii="Times New Roman" w:cs="Times New Roman" w:eastAsia="Times New Roman" w:hAnsi="Times New Roman"/>
+          <w:sz w:val="24"/>
+          <w:szCs w:val="24"/>
+          <w:rtl w:val="0"/>
+        </w:rPr>
+        <w:t xml:space="preserve"> dilakukan dengan tujuan untuk memastikan bahwa pemodelan terjadi pada data yang benar. Data yang salah yang digunakan sebagai data pelatihan untuk model akan menghasilkan pengetahuan yang salah. Validasi data dilakukan segera setelah persiapan data, dan sebelum pemodelan data. Itu karena selama persiapan data ada kemungkinan besar terjadi kesalahan terutama dalam skenario yang kompleks. Validasi data harus dilakukan dengan melibatkan minimal satu orang eksternal yang memiliki pemahaman yang tepat tentang data dan bisnis.</w:t>
+      </w:r>
+    </w:p>
+    <w:p>
+      <w:pPr>
+        <w:spacing w:line="360" w:lineRule="auto"/>
+        <w:jc w:val="both"/>
+        <w:rPr>
+          <w:rFonts w:ascii="Times New Roman" w:cs="Times New Roman" w:eastAsia="Times New Roman" w:hAnsi="Times New Roman"/>
+          <w:sz w:val="24"/>
+          <w:szCs w:val="24"/>
+        </w:rPr>
+      </w:pPr>
+      <w:r>
+        <w:br w:type="page"/>
+      </w:r>
+      <w:r>
+        <w:rPr>
+          <w:rtl w:val="0"/>
+        </w:rPr>
+      </w:r>
+    </w:p>
+    <w:p>
+      <w:pPr>
+        <w:pStyle w:val="Heading1"/>
+        <w:numPr>
+          <w:ilvl w:val="0"/>
+          <w:numId w:val="1"/>
+        </w:numPr>
+        <w:ind w:left="720" w:hanging="360"/>
+        <w:jc w:val="center"/>
+        <w:rPr>
+          <w:b w:val="1"/>
+          <w:sz w:val="24"/>
+          <w:szCs w:val="24"/>
+          <w:u w:val="none"/>
+        </w:rPr>
+      </w:pPr>
+      <w:bookmarkStart w:colFirst="0" w:colLast="0" w:name="_5d4qajbmrk0i" w:id="10"/>
+      <w:bookmarkEnd w:id="10"/>
+      <w:r>
+        <w:rPr>
+          <w:b w:val="1"/>
+          <w:sz w:val="24"/>
+          <w:szCs w:val="24"/>
+          <w:rtl w:val="0"/>
+        </w:rPr>
+        <w:t xml:space="preserve">DATA PREPARATION</w:t>
+      </w:r>
+    </w:p>
+    <w:p>
+      <w:pPr>
+        <w:spacing w:line="360" w:lineRule="auto"/>
+        <w:ind w:left="0" w:firstLine="0"/>
+        <w:jc w:val="both"/>
+        <w:rPr>
+          <w:rFonts w:ascii="Times New Roman" w:cs="Times New Roman" w:eastAsia="Times New Roman" w:hAnsi="Times New Roman"/>
+          <w:sz w:val="24"/>
+          <w:szCs w:val="24"/>
+        </w:rPr>
+      </w:pPr>
+      <w:r>
+        <w:rPr>
+          <w:rFonts w:ascii="Times New Roman" w:cs="Times New Roman" w:eastAsia="Times New Roman" w:hAnsi="Times New Roman"/>
+          <w:sz w:val="24"/>
+          <w:szCs w:val="24"/>
+          <w:rtl w:val="0"/>
+        </w:rPr>
+        <w:t xml:space="preserve">Setelah data diperiksa dan dikarakterisasi selama tahap </w:t>
+      </w:r>
+      <w:r>
+        <w:rPr>
+          <w:rFonts w:ascii="Times New Roman" w:cs="Times New Roman" w:eastAsia="Times New Roman" w:hAnsi="Times New Roman"/>
+          <w:i w:val="1"/>
+          <w:sz w:val="24"/>
+          <w:szCs w:val="24"/>
+          <w:rtl w:val="0"/>
+        </w:rPr>
+        <w:t xml:space="preserve">data understanding</w:t>
+      </w:r>
+      <w:r>
+        <w:rPr>
+          <w:rFonts w:ascii="Times New Roman" w:cs="Times New Roman" w:eastAsia="Times New Roman" w:hAnsi="Times New Roman"/>
+          <w:sz w:val="24"/>
+          <w:szCs w:val="24"/>
+          <w:rtl w:val="0"/>
+        </w:rPr>
+        <w:t xml:space="preserve">, data tersebut kemudian disiapkan untuk tahapan </w:t>
+      </w:r>
+      <w:r>
+        <w:rPr>
+          <w:rFonts w:ascii="Times New Roman" w:cs="Times New Roman" w:eastAsia="Times New Roman" w:hAnsi="Times New Roman"/>
+          <w:i w:val="1"/>
+          <w:sz w:val="24"/>
+          <w:szCs w:val="24"/>
+          <w:rtl w:val="0"/>
+        </w:rPr>
+        <w:t xml:space="preserve">data mining</w:t>
+      </w:r>
+      <w:r>
+        <w:rPr>
+          <w:rFonts w:ascii="Times New Roman" w:cs="Times New Roman" w:eastAsia="Times New Roman" w:hAnsi="Times New Roman"/>
+          <w:sz w:val="24"/>
+          <w:szCs w:val="24"/>
+          <w:rtl w:val="0"/>
+        </w:rPr>
+        <w:t xml:space="preserve"> berikutnya yaitu </w:t>
+      </w:r>
+      <w:r>
+        <w:rPr>
+          <w:rFonts w:ascii="Times New Roman" w:cs="Times New Roman" w:eastAsia="Times New Roman" w:hAnsi="Times New Roman"/>
+          <w:i w:val="1"/>
+          <w:sz w:val="24"/>
+          <w:szCs w:val="24"/>
+          <w:rtl w:val="0"/>
+        </w:rPr>
+        <w:t xml:space="preserve">data preparation, </w:t>
+      </w:r>
+      <w:r>
+        <w:rPr>
+          <w:rFonts w:ascii="Times New Roman" w:cs="Times New Roman" w:eastAsia="Times New Roman" w:hAnsi="Times New Roman"/>
+          <w:sz w:val="24"/>
+          <w:szCs w:val="24"/>
+          <w:rtl w:val="0"/>
+        </w:rPr>
+        <w:t xml:space="preserve">tahap selanjutnya pada fase CRISP-DM</w:t>
+      </w:r>
+      <w:r>
+        <w:rPr>
+          <w:rFonts w:ascii="Times New Roman" w:cs="Times New Roman" w:eastAsia="Times New Roman" w:hAnsi="Times New Roman"/>
+          <w:sz w:val="24"/>
+          <w:szCs w:val="24"/>
+          <w:rtl w:val="0"/>
+        </w:rPr>
+        <w:t xml:space="preserve">. Tahap </w:t>
+      </w:r>
+      <w:r>
+        <w:rPr>
+          <w:rFonts w:ascii="Times New Roman" w:cs="Times New Roman" w:eastAsia="Times New Roman" w:hAnsi="Times New Roman"/>
+          <w:i w:val="1"/>
+          <w:sz w:val="24"/>
+          <w:szCs w:val="24"/>
+          <w:rtl w:val="0"/>
+        </w:rPr>
+        <w:t xml:space="preserve">data preparation</w:t>
+      </w:r>
+      <w:r>
+        <w:rPr>
+          <w:rFonts w:ascii="Times New Roman" w:cs="Times New Roman" w:eastAsia="Times New Roman" w:hAnsi="Times New Roman"/>
+          <w:sz w:val="24"/>
+          <w:szCs w:val="24"/>
+          <w:rtl w:val="0"/>
+        </w:rPr>
+        <w:t xml:space="preserve"> merupakan tahapan untuk menyiapkan data awal, memilih variabel yang akan dianalisis dan membersihkan data. Dalam pengerjaan proyek, bahasa pemrograman yang digunakan adalah pemrograman </w:t>
+      </w:r>
+      <w:r>
+        <w:rPr>
+          <w:rFonts w:ascii="Times New Roman" w:cs="Times New Roman" w:eastAsia="Times New Roman" w:hAnsi="Times New Roman"/>
+          <w:i w:val="1"/>
+          <w:sz w:val="24"/>
+          <w:szCs w:val="24"/>
+          <w:rtl w:val="0"/>
+        </w:rPr>
+        <w:t xml:space="preserve">Python </w:t>
+      </w:r>
+      <w:r>
+        <w:rPr>
+          <w:rFonts w:ascii="Times New Roman" w:cs="Times New Roman" w:eastAsia="Times New Roman" w:hAnsi="Times New Roman"/>
+          <w:sz w:val="24"/>
+          <w:szCs w:val="24"/>
+          <w:rtl w:val="0"/>
+        </w:rPr>
+        <w:t xml:space="preserve">dengan </w:t>
+      </w:r>
+      <w:r>
+        <w:rPr>
+          <w:rFonts w:ascii="Times New Roman" w:cs="Times New Roman" w:eastAsia="Times New Roman" w:hAnsi="Times New Roman"/>
+          <w:i w:val="1"/>
+          <w:sz w:val="24"/>
+          <w:szCs w:val="24"/>
+          <w:rtl w:val="0"/>
+        </w:rPr>
+        <w:t xml:space="preserve">software </w:t>
+      </w:r>
+      <w:r>
+        <w:rPr>
+          <w:rFonts w:ascii="Times New Roman" w:cs="Times New Roman" w:eastAsia="Times New Roman" w:hAnsi="Times New Roman"/>
+          <w:sz w:val="24"/>
+          <w:szCs w:val="24"/>
+          <w:rtl w:val="0"/>
+        </w:rPr>
+        <w:t xml:space="preserve">pengolah data </w:t>
+      </w:r>
+      <w:r>
+        <w:rPr>
+          <w:rFonts w:ascii="Times New Roman" w:cs="Times New Roman" w:eastAsia="Times New Roman" w:hAnsi="Times New Roman"/>
+          <w:i w:val="1"/>
+          <w:sz w:val="24"/>
+          <w:szCs w:val="24"/>
+          <w:rtl w:val="0"/>
+        </w:rPr>
+        <w:t xml:space="preserve">Jupyter Noteboo</w:t>
+      </w:r>
+      <w:r>
+        <w:rPr>
+          <w:rFonts w:ascii="Times New Roman" w:cs="Times New Roman" w:eastAsia="Times New Roman" w:hAnsi="Times New Roman"/>
+          <w:sz w:val="24"/>
+          <w:szCs w:val="24"/>
+          <w:rtl w:val="0"/>
+        </w:rPr>
+        <w:t xml:space="preserve">k. </w:t>
+      </w:r>
+    </w:p>
+    <w:p>
+      <w:pPr>
+        <w:pStyle w:val="Heading2"/>
+        <w:spacing w:line="360" w:lineRule="auto"/>
+        <w:jc w:val="both"/>
+        <w:rPr/>
+      </w:pPr>
+      <w:bookmarkStart w:colFirst="0" w:colLast="0" w:name="_nu9u0hejuysf" w:id="11"/>
+      <w:bookmarkEnd w:id="11"/>
+      <w:r>
+        <w:rPr>
+          <w:b w:val="1"/>
+          <w:sz w:val="24"/>
+          <w:szCs w:val="24"/>
+          <w:rtl w:val="0"/>
+        </w:rPr>
+        <w:t xml:space="preserve">3.1 Data Sorting</w:t>
+      </w:r>
+      <w:r>
+        <w:rPr>
+          <w:rtl w:val="0"/>
+        </w:rPr>
+      </w:r>
+    </w:p>
+    <w:p>
+      <w:pPr>
+        <w:jc w:val="both"/>
+        <w:rPr/>
+      </w:pPr>
+      <w:r>
+        <w:rPr>
+          <w:rtl w:val="0"/>
+        </w:rPr>
+      </w:r>
+    </w:p>
+    <w:p>
+      <w:pPr>
+        <w:pStyle w:val="Heading2"/>
+        <w:jc w:val="both"/>
+        <w:rPr>
+          <w:b w:val="1"/>
+          <w:sz w:val="24"/>
+          <w:szCs w:val="24"/>
+        </w:rPr>
+      </w:pPr>
+      <w:bookmarkStart w:colFirst="0" w:colLast="0" w:name="_4r5zylrqpj9x" w:id="12"/>
+      <w:bookmarkEnd w:id="12"/>
+      <w:r>
+        <w:rPr>
+          <w:b w:val="1"/>
+          <w:sz w:val="24"/>
+          <w:szCs w:val="24"/>
+          <w:rtl w:val="0"/>
+        </w:rPr>
+        <w:t xml:space="preserve">3.2 Data Cleaning</w:t>
+      </w:r>
+    </w:p>
+    <w:p>
+      <w:pPr>
+        <w:spacing w:line="360" w:lineRule="auto"/>
+        <w:jc w:val="both"/>
+        <w:rPr>
+          <w:rFonts w:ascii="Times New Roman" w:cs="Times New Roman" w:eastAsia="Times New Roman" w:hAnsi="Times New Roman"/>
+          <w:sz w:val="24"/>
+          <w:szCs w:val="24"/>
+        </w:rPr>
+      </w:pPr>
+      <w:r>
+        <w:rPr>
+          <w:rFonts w:ascii="Times New Roman" w:cs="Times New Roman" w:eastAsia="Times New Roman" w:hAnsi="Times New Roman"/>
+          <w:color w:val="333333"/>
+          <w:sz w:val="24"/>
+          <w:szCs w:val="24"/>
+          <w:highlight w:val="white"/>
+          <w:rtl w:val="0"/>
+        </w:rPr>
+        <w:t xml:space="preserve">Data yang baru saja dikumpulkan kemungkinan besar memiliki banyak bagian yang tidak relevan bahkan ada bagian yang hilang. Proses </w:t>
+      </w:r>
+      <w:r>
+        <w:rPr>
+          <w:rFonts w:ascii="Times New Roman" w:cs="Times New Roman" w:eastAsia="Times New Roman" w:hAnsi="Times New Roman"/>
+          <w:sz w:val="24"/>
+          <w:szCs w:val="24"/>
+          <w:rtl w:val="0"/>
+        </w:rPr>
+        <w:t xml:space="preserve">c</w:t>
+      </w:r>
+      <w:r>
+        <w:rPr>
+          <w:rFonts w:ascii="Times New Roman" w:cs="Times New Roman" w:eastAsia="Times New Roman" w:hAnsi="Times New Roman"/>
+          <w:sz w:val="24"/>
+          <w:szCs w:val="24"/>
+          <w:rtl w:val="0"/>
+        </w:rPr>
+        <w:t xml:space="preserve">leaning yang dilakukan adalah dengan memeriksa adanya data yang memiliki nilai null. </w:t>
+      </w:r>
+      <w:r>
+        <w:rPr>
+          <w:rFonts w:ascii="Times New Roman" w:cs="Times New Roman" w:eastAsia="Times New Roman" w:hAnsi="Times New Roman"/>
+          <w:i w:val="1"/>
+          <w:sz w:val="24"/>
+          <w:szCs w:val="24"/>
+          <w:rtl w:val="0"/>
+        </w:rPr>
+        <w:t xml:space="preserve">Data cleaning</w:t>
+      </w:r>
+      <w:r>
+        <w:rPr>
+          <w:rFonts w:ascii="Times New Roman" w:cs="Times New Roman" w:eastAsia="Times New Roman" w:hAnsi="Times New Roman"/>
+          <w:sz w:val="24"/>
+          <w:szCs w:val="24"/>
+          <w:rtl w:val="0"/>
+        </w:rPr>
+        <w:t xml:space="preserve"> diperlukan untuk menjaga kekonsistenan dan menghilangkan data tidak relevan. Pada proses data mining, </w:t>
+      </w:r>
+      <w:r>
+        <w:rPr>
+          <w:rFonts w:ascii="Times New Roman" w:cs="Times New Roman" w:eastAsia="Times New Roman" w:hAnsi="Times New Roman"/>
+          <w:i w:val="1"/>
+          <w:sz w:val="24"/>
+          <w:szCs w:val="24"/>
+          <w:rtl w:val="0"/>
+        </w:rPr>
+        <w:t xml:space="preserve">data cleaning</w:t>
+      </w:r>
+      <w:r>
+        <w:rPr>
+          <w:rFonts w:ascii="Times New Roman" w:cs="Times New Roman" w:eastAsia="Times New Roman" w:hAnsi="Times New Roman"/>
+          <w:sz w:val="24"/>
+          <w:szCs w:val="24"/>
+          <w:rtl w:val="0"/>
+        </w:rPr>
+        <w:t xml:space="preserve"> dapat mengurangi jumlah dan kompleksitas data. </w:t>
+      </w:r>
+      <w:r>
+        <w:rPr>
+          <w:rFonts w:ascii="Times New Roman" w:cs="Times New Roman" w:eastAsia="Times New Roman" w:hAnsi="Times New Roman"/>
+          <w:i w:val="1"/>
+          <w:sz w:val="24"/>
+          <w:szCs w:val="24"/>
+          <w:rtl w:val="0"/>
+        </w:rPr>
+        <w:t xml:space="preserve">Data Cleaning</w:t>
+      </w:r>
+      <w:r>
+        <w:rPr>
+          <w:rFonts w:ascii="Times New Roman" w:cs="Times New Roman" w:eastAsia="Times New Roman" w:hAnsi="Times New Roman"/>
+          <w:sz w:val="24"/>
+          <w:szCs w:val="24"/>
+          <w:rtl w:val="0"/>
+        </w:rPr>
+        <w:t xml:space="preserve"> termasuk kedalam bagian dari </w:t>
+      </w:r>
+      <w:r>
+        <w:rPr>
+          <w:rFonts w:ascii="Times New Roman" w:cs="Times New Roman" w:eastAsia="Times New Roman" w:hAnsi="Times New Roman"/>
+          <w:i w:val="1"/>
+          <w:sz w:val="24"/>
+          <w:szCs w:val="24"/>
+          <w:rtl w:val="0"/>
+        </w:rPr>
+        <w:t xml:space="preserve">Exploratory Data Analysis, dimana</w:t>
+      </w:r>
+      <w:r>
+        <w:rPr>
+          <w:rFonts w:ascii="Times New Roman" w:cs="Times New Roman" w:eastAsia="Times New Roman" w:hAnsi="Times New Roman"/>
+          <w:sz w:val="24"/>
+          <w:szCs w:val="24"/>
+          <w:rtl w:val="0"/>
+        </w:rPr>
+        <w:t xml:space="preserve"> akan dihasilkan data yang tidak mengandung </w:t>
+      </w:r>
+      <w:r>
+        <w:rPr>
+          <w:rFonts w:ascii="Times New Roman" w:cs="Times New Roman" w:eastAsia="Times New Roman" w:hAnsi="Times New Roman"/>
+          <w:i w:val="1"/>
+          <w:sz w:val="24"/>
+          <w:szCs w:val="24"/>
+          <w:rtl w:val="0"/>
+        </w:rPr>
+        <w:t xml:space="preserve">missing value</w:t>
+      </w:r>
+      <w:r>
+        <w:rPr>
+          <w:rFonts w:ascii="Times New Roman" w:cs="Times New Roman" w:eastAsia="Times New Roman" w:hAnsi="Times New Roman"/>
+          <w:sz w:val="24"/>
+          <w:szCs w:val="24"/>
+          <w:rtl w:val="0"/>
+        </w:rPr>
+        <w:t xml:space="preserve"> pada dataset tersebut. Setelah data cleaning dilakukan, pada dataset yang digunakan ditemukan bahwa data tidak mengandung </w:t>
+      </w:r>
+      <w:r>
+        <w:rPr>
+          <w:rFonts w:ascii="Times New Roman" w:cs="Times New Roman" w:eastAsia="Times New Roman" w:hAnsi="Times New Roman"/>
+          <w:i w:val="1"/>
+          <w:sz w:val="24"/>
+          <w:szCs w:val="24"/>
+          <w:rtl w:val="0"/>
+        </w:rPr>
+        <w:t xml:space="preserve">missing value</w:t>
+      </w:r>
+      <w:r>
+        <w:rPr>
+          <w:rFonts w:ascii="Times New Roman" w:cs="Times New Roman" w:eastAsia="Times New Roman" w:hAnsi="Times New Roman"/>
+          <w:sz w:val="24"/>
+          <w:szCs w:val="24"/>
+          <w:rtl w:val="0"/>
+        </w:rPr>
+        <w:t xml:space="preserve">. </w:t>
+      </w:r>
+      <w:r>
+        <w:rPr>
+          <w:rtl w:val="0"/>
+        </w:rPr>
+      </w:r>
+    </w:p>
+    <w:p>
+      <w:pPr>
+        <w:pStyle w:val="Heading2"/>
+        <w:spacing w:line="360" w:lineRule="auto"/>
+        <w:jc w:val="both"/>
+        <w:rPr>
+          <w:b w:val="1"/>
+          <w:sz w:val="24"/>
+          <w:szCs w:val="24"/>
+        </w:rPr>
+      </w:pPr>
+      <w:bookmarkStart w:colFirst="0" w:colLast="0" w:name="_xmcgp24kg8tp" w:id="13"/>
+      <w:bookmarkEnd w:id="13"/>
+      <w:r>
+        <w:rPr>
+          <w:b w:val="1"/>
+          <w:sz w:val="24"/>
+          <w:szCs w:val="24"/>
+          <w:rtl w:val="0"/>
+        </w:rPr>
+        <w:t xml:space="preserve">3.3 Data Transformation</w:t>
+      </w:r>
+    </w:p>
+    <w:p>
+      <w:pPr>
+        <w:spacing w:line="360" w:lineRule="auto"/>
+        <w:jc w:val="both"/>
+        <w:rPr>
+          <w:rFonts w:ascii="Times New Roman" w:cs="Times New Roman" w:eastAsia="Times New Roman" w:hAnsi="Times New Roman"/>
+          <w:sz w:val="24"/>
+          <w:szCs w:val="24"/>
+        </w:rPr>
+      </w:pPr>
+      <w:r>
+        <w:rPr>
+          <w:rFonts w:ascii="Times New Roman" w:cs="Times New Roman" w:eastAsia="Times New Roman" w:hAnsi="Times New Roman"/>
+          <w:sz w:val="24"/>
+          <w:szCs w:val="24"/>
+          <w:rtl w:val="0"/>
+        </w:rPr>
+        <w:t xml:space="preserve">Pada </w:t>
+      </w:r>
+      <w:r>
+        <w:rPr>
+          <w:rFonts w:ascii="Times New Roman" w:cs="Times New Roman" w:eastAsia="Times New Roman" w:hAnsi="Times New Roman"/>
+          <w:i w:val="1"/>
+          <w:sz w:val="24"/>
+          <w:szCs w:val="24"/>
+          <w:rtl w:val="0"/>
+        </w:rPr>
+        <w:t xml:space="preserve">data transformation</w:t>
+      </w:r>
+      <w:r>
+        <w:rPr>
+          <w:rFonts w:ascii="Times New Roman" w:cs="Times New Roman" w:eastAsia="Times New Roman" w:hAnsi="Times New Roman"/>
+          <w:sz w:val="24"/>
+          <w:szCs w:val="24"/>
+          <w:rtl w:val="0"/>
+        </w:rPr>
+        <w:t xml:space="preserve">, data diubah dari satu format ke format lainnya. Proses transformasi data melibatkan pengumpulan data mentah dan mengubahnya menjadi data yang bersih dan dapat digunakan. Transformasi data meningkatkan efisiensi proses bisnis dan analitik, dan memungkinkan bisnis membuat keputusan berdasarkan data yang lebih baik.</w:t>
+      </w:r>
+    </w:p>
+    <w:p>
+      <w:pPr>
+        <w:spacing w:line="360" w:lineRule="auto"/>
+        <w:jc w:val="both"/>
+        <w:rPr>
+          <w:rFonts w:ascii="Times New Roman" w:cs="Times New Roman" w:eastAsia="Times New Roman" w:hAnsi="Times New Roman"/>
+          <w:sz w:val="24"/>
+          <w:szCs w:val="24"/>
+        </w:rPr>
+      </w:pPr>
+      <w:r>
+        <w:rPr>
+          <w:rtl w:val="0"/>
+        </w:rPr>
+      </w:r>
+    </w:p>
+    <w:p>
+      <w:pPr>
+        <w:spacing w:line="360" w:lineRule="auto"/>
+        <w:jc w:val="both"/>
+        <w:rPr>
+          <w:rFonts w:ascii="Times New Roman" w:cs="Times New Roman" w:eastAsia="Times New Roman" w:hAnsi="Times New Roman"/>
+          <w:sz w:val="24"/>
+          <w:szCs w:val="24"/>
+        </w:rPr>
+      </w:pPr>
+      <w:r>
+        <w:rPr>
+          <w:rtl w:val="0"/>
+        </w:rPr>
+      </w:r>
+    </w:p>
+    <w:p>
+      <w:pPr>
+        <w:pStyle w:val="Heading2"/>
+        <w:jc w:val="both"/>
+        <w:rPr>
+          <w:b w:val="1"/>
+          <w:sz w:val="24"/>
+          <w:szCs w:val="24"/>
+        </w:rPr>
+      </w:pPr>
+      <w:bookmarkStart w:colFirst="0" w:colLast="0" w:name="_7t2tldv4nebb" w:id="14"/>
+      <w:bookmarkEnd w:id="14"/>
+      <w:r>
+        <w:rPr>
+          <w:b w:val="1"/>
+          <w:sz w:val="24"/>
+          <w:szCs w:val="24"/>
+          <w:rtl w:val="0"/>
+        </w:rPr>
+        <w:t xml:space="preserve">3.4 Data Labelling </w:t>
+      </w:r>
+    </w:p>
+    <w:p>
+      <w:pPr>
+        <w:rPr/>
+      </w:pPr>
+      <w:r>
+        <w:rPr>
+          <w:rtl w:val="0"/>
+        </w:rPr>
+      </w:r>
+    </w:p>
+    <w:p>
+      <w:pPr>
+        <w:pStyle w:val="Heading2"/>
+        <w:rPr>
+          <w:b w:val="1"/>
+          <w:sz w:val="24"/>
+          <w:szCs w:val="24"/>
+        </w:rPr>
+      </w:pPr>
+      <w:bookmarkStart w:colFirst="0" w:colLast="0" w:name="_h76gtqvdrnio" w:id="15"/>
+      <w:bookmarkEnd w:id="15"/>
+      <w:r>
+        <w:rPr>
+          <w:b w:val="1"/>
+          <w:sz w:val="24"/>
+          <w:szCs w:val="24"/>
+          <w:rtl w:val="0"/>
+        </w:rPr>
+        <w:t xml:space="preserve">3.5 Data Integration</w:t>
+      </w:r>
+      <w:r>
+        <w:rPr>
+          <w:rtl w:val="0"/>
+        </w:rPr>
+      </w:r>
+    </w:p>
+    <w:p>
+      <w:pPr>
+        <w:rPr/>
+      </w:pPr>
+      <w:r>
+        <w:rPr>
+          <w:rtl w:val="0"/>
+        </w:rPr>
+      </w:r>
+    </w:p>
+    <w:p>
+      <w:pPr>
+        <w:rPr/>
       </w:pPr>
       <w:r>
         <w:rPr>

</xml_diff>

<commit_message>
Update Binary Classifaction Using KNN.docx
</commit_message>
<xml_diff>
--- a/Binary Classifaction Using KNN.docx
+++ b/Binary Classifaction Using KNN.docx
@@ -659,7 +659,7 @@
           <wp:inline distB="0" distT="0" distL="0" distR="0">
             <wp:extent cx="1062937" cy="1062937"/>
             <wp:effectExtent b="0" l="0" r="0" t="0"/>
-            <wp:docPr id="1" name="image1.jpg"/>
+            <wp:docPr id="11" name="image1.jpg"/>
             <a:graphic>
               <a:graphicData uri="http://schemas.openxmlformats.org/drawingml/2006/picture">
                 <pic:pic>
@@ -1305,23 +1305,7 @@
           <w:szCs w:val="24"/>
           <w:rtl w:val="0"/>
         </w:rPr>
-        <w:t xml:space="preserve">.</w:t>
-      </w:r>
-    </w:p>
-    <w:p>
-      <w:pPr>
-        <w:spacing w:line="360" w:lineRule="auto"/>
-        <w:jc w:val="both"/>
-        <w:rPr>
-          <w:rFonts w:ascii="Times New Roman" w:cs="Times New Roman" w:eastAsia="Times New Roman" w:hAnsi="Times New Roman"/>
-          <w:sz w:val="24"/>
-          <w:szCs w:val="24"/>
-        </w:rPr>
-      </w:pPr>
-      <w:r>
-        <w:rPr>
-          <w:rtl w:val="0"/>
-        </w:rPr>
+        <w:t xml:space="preserve">. Pengerjaan proyek data mining ini dilakukan selama kurang lebih 4 minggu, secara daring.</w:t>
       </w:r>
     </w:p>
     <w:p>
@@ -1460,7 +1444,85 @@
           <w:szCs w:val="24"/>
           <w:rtl w:val="0"/>
         </w:rPr>
-        <w:t xml:space="preserve">) dan menerapkan metodologi CRISP-DM (Standar Kompetensi Kerja Nasional: KepMen Ketenagakerjaan No 299 thn 2020). Pengerjaan proyek ini juga bertujuan memberikan tampilan hasil </w:t>
+        <w:t xml:space="preserve">) dan menerapkan metodologi CRISP-DM (Standar Kompetensi Kerja Nasional: KepMen Ketenagakerjaan No 299 thn 2020). </w:t>
+      </w:r>
+    </w:p>
+    <w:p>
+      <w:pPr>
+        <w:spacing w:line="360" w:lineRule="auto"/>
+        <w:jc w:val="both"/>
+        <w:rPr>
+          <w:rFonts w:ascii="Times New Roman" w:cs="Times New Roman" w:eastAsia="Times New Roman" w:hAnsi="Times New Roman"/>
+          <w:sz w:val="24"/>
+          <w:szCs w:val="24"/>
+        </w:rPr>
+      </w:pPr>
+      <w:r>
+        <w:rPr>
+          <w:rFonts w:ascii="Times New Roman" w:cs="Times New Roman" w:eastAsia="Times New Roman" w:hAnsi="Times New Roman"/>
+          <w:sz w:val="24"/>
+          <w:szCs w:val="24"/>
+          <w:rtl w:val="0"/>
+        </w:rPr>
+        <w:t xml:space="preserve">Metode atau algoritma yang akan digunakan dalam proyek ini adalah </w:t>
+      </w:r>
+      <w:r>
+        <w:rPr>
+          <w:rFonts w:ascii="Times New Roman" w:cs="Times New Roman" w:eastAsia="Times New Roman" w:hAnsi="Times New Roman"/>
+          <w:i w:val="1"/>
+          <w:sz w:val="24"/>
+          <w:szCs w:val="24"/>
+          <w:rtl w:val="0"/>
+        </w:rPr>
+        <w:t xml:space="preserve">k-nearest neighbor</w:t>
+      </w:r>
+      <w:r>
+        <w:rPr>
+          <w:rFonts w:ascii="Times New Roman" w:cs="Times New Roman" w:eastAsia="Times New Roman" w:hAnsi="Times New Roman"/>
+          <w:sz w:val="24"/>
+          <w:szCs w:val="24"/>
+          <w:rtl w:val="0"/>
+        </w:rPr>
+        <w:t xml:space="preserve"> (KNN) yaitu algoritma machine learning sederhana dan terawasi yang dapat digunakan untuk menyelesaikan masalah klasifikasi dan regresi. </w:t>
+      </w:r>
+      <w:r>
+        <w:rPr>
+          <w:rFonts w:ascii="Times New Roman" w:cs="Times New Roman" w:eastAsia="Times New Roman" w:hAnsi="Times New Roman"/>
+          <w:i w:val="1"/>
+          <w:sz w:val="24"/>
+          <w:szCs w:val="24"/>
+          <w:rtl w:val="0"/>
+        </w:rPr>
+        <w:t xml:space="preserve">K-nearest neighbor </w:t>
+      </w:r>
+      <w:r>
+        <w:rPr>
+          <w:rFonts w:ascii="Times New Roman" w:cs="Times New Roman" w:eastAsia="Times New Roman" w:hAnsi="Times New Roman"/>
+          <w:sz w:val="24"/>
+          <w:szCs w:val="24"/>
+          <w:rtl w:val="0"/>
+        </w:rPr>
+        <w:t xml:space="preserve">(KNN) bekerja dengan mencari jarak antara query dan semua contoh dalam data, memilih contoh nomor tertentu (K) yang paling dekat dengan query, kemudian memilih label yang paling sering (dalam kasus klasifikasi) atau rata-rata label (dalam kasus regresi). Dalam kasus klasifikasi dan regresi, memilih K yang tepat untuk data dapat dilakukan dengan mencoba beberapa K dan memilih salah satu yang terbaik.</w:t>
+      </w:r>
+    </w:p>
+    <w:p>
+      <w:pPr>
+        <w:spacing w:line="360" w:lineRule="auto"/>
+        <w:jc w:val="both"/>
+        <w:rPr>
+          <w:rFonts w:ascii="Times New Roman" w:cs="Times New Roman" w:eastAsia="Times New Roman" w:hAnsi="Times New Roman"/>
+          <w:sz w:val="24"/>
+          <w:szCs w:val="24"/>
+        </w:rPr>
+      </w:pPr>
+      <w:r>
+        <w:rPr>
+          <w:rFonts w:ascii="Times New Roman" w:cs="Times New Roman" w:eastAsia="Times New Roman" w:hAnsi="Times New Roman"/>
+          <w:sz w:val="24"/>
+          <w:szCs w:val="24"/>
+          <w:rtl w:val="0"/>
+        </w:rPr>
+        <w:t xml:space="preserve">Pengerjaan proyek ini juga bertujuan memberikan tampilan hasil </w:t>
       </w:r>
       <w:r>
         <w:rPr>
@@ -1655,12 +1717,12 @@
           <wp:inline distB="114300" distT="114300" distL="114300" distR="114300">
             <wp:extent cx="8877600" cy="3619500"/>
             <wp:effectExtent b="0" l="0" r="0" t="0"/>
-            <wp:docPr id="2" name="image2.jpg"/>
+            <wp:docPr id="10" name="image4.jpg"/>
             <a:graphic>
               <a:graphicData uri="http://schemas.openxmlformats.org/drawingml/2006/picture">
                 <pic:pic>
                   <pic:nvPicPr>
-                    <pic:cNvPr id="0" name="image2.jpg"/>
+                    <pic:cNvPr id="0" name="image4.jpg"/>
                     <pic:cNvPicPr preferRelativeResize="0"/>
                   </pic:nvPicPr>
                   <pic:blipFill>
@@ -1846,61 +1908,7 @@
           <w:szCs w:val="24"/>
           <w:rtl w:val="0"/>
         </w:rPr>
-        <w:t xml:space="preserve">. Metode atau algoritma yang akan digunakan dalam proyek ini adalah </w:t>
-      </w:r>
-      <w:r>
-        <w:rPr>
-          <w:rFonts w:ascii="Times New Roman" w:cs="Times New Roman" w:eastAsia="Times New Roman" w:hAnsi="Times New Roman"/>
-          <w:i w:val="1"/>
-          <w:sz w:val="24"/>
-          <w:szCs w:val="24"/>
-          <w:rtl w:val="0"/>
-        </w:rPr>
-        <w:t xml:space="preserve">k-nearest neighbor</w:t>
-      </w:r>
-      <w:r>
-        <w:rPr>
-          <w:rFonts w:ascii="Times New Roman" w:cs="Times New Roman" w:eastAsia="Times New Roman" w:hAnsi="Times New Roman"/>
-          <w:sz w:val="24"/>
-          <w:szCs w:val="24"/>
-          <w:rtl w:val="0"/>
-        </w:rPr>
-        <w:t xml:space="preserve"> (KNN) yaitu algoritma machine learning sederhana dan terawasi yang dapat digunakan untuk menyelesaikan masalah klasifikasi dan regresi. </w:t>
-      </w:r>
-      <w:r>
-        <w:rPr>
-          <w:rFonts w:ascii="Times New Roman" w:cs="Times New Roman" w:eastAsia="Times New Roman" w:hAnsi="Times New Roman"/>
-          <w:i w:val="1"/>
-          <w:sz w:val="24"/>
-          <w:szCs w:val="24"/>
-          <w:rtl w:val="0"/>
-        </w:rPr>
-        <w:t xml:space="preserve">K-nearest neighbor </w:t>
-      </w:r>
-      <w:r>
-        <w:rPr>
-          <w:rFonts w:ascii="Times New Roman" w:cs="Times New Roman" w:eastAsia="Times New Roman" w:hAnsi="Times New Roman"/>
-          <w:sz w:val="24"/>
-          <w:szCs w:val="24"/>
-          <w:rtl w:val="0"/>
-        </w:rPr>
-        <w:t xml:space="preserve">(KNN) bekerja dengan mencari jarak antara query dan semua contoh dalam data, memilih contoh nomor tertentu (K) yang paling dekat dengan query, kemudian memilih label yang paling sering (dalam kasus klasifikasi) atau rata-rata label (dalam kasus regresi). Dalam kasus klasifikasi dan regresi, memilih K yang tepat untuk data dapat dilakukan dengan mencoba beberapa K dan memilih salah satu yang terbaik.</w:t>
-      </w:r>
-    </w:p>
-    <w:p>
-      <w:pPr>
-        <w:spacing w:line="360" w:lineRule="auto"/>
-        <w:jc w:val="both"/>
-        <w:rPr>
-          <w:rFonts w:ascii="Times New Roman" w:cs="Times New Roman" w:eastAsia="Times New Roman" w:hAnsi="Times New Roman"/>
-          <w:sz w:val="24"/>
-          <w:szCs w:val="24"/>
-        </w:rPr>
-      </w:pPr>
-      <w:r>
-        <w:rPr>
-          <w:rtl w:val="0"/>
-        </w:rPr>
+        <w:t xml:space="preserve">. </w:t>
       </w:r>
     </w:p>
     <w:p>
@@ -1954,16 +1962,41 @@
     </w:p>
     <w:p>
       <w:pPr>
-        <w:rPr>
-          <w:rFonts w:ascii="Times New Roman" w:cs="Times New Roman" w:eastAsia="Times New Roman" w:hAnsi="Times New Roman"/>
-        </w:rPr>
-      </w:pPr>
-      <w:r>
-        <w:rPr>
-          <w:rFonts w:ascii="Times New Roman" w:cs="Times New Roman" w:eastAsia="Times New Roman" w:hAnsi="Times New Roman"/>
-          <w:rtl w:val="0"/>
-        </w:rPr>
-        <w:t xml:space="preserve">Data Understanding adalah tahapan dalam melakukan</w:t>
+        <w:spacing w:line="360" w:lineRule="auto"/>
+        <w:jc w:val="both"/>
+        <w:rPr>
+          <w:rFonts w:ascii="Times New Roman" w:cs="Times New Roman" w:eastAsia="Times New Roman" w:hAnsi="Times New Roman"/>
+          <w:sz w:val="24"/>
+          <w:szCs w:val="24"/>
+        </w:rPr>
+      </w:pPr>
+      <w:r>
+        <w:rPr>
+          <w:rFonts w:ascii="Times New Roman" w:cs="Times New Roman" w:eastAsia="Times New Roman" w:hAnsi="Times New Roman"/>
+          <w:sz w:val="24"/>
+          <w:szCs w:val="24"/>
+          <w:rtl w:val="0"/>
+        </w:rPr>
+        <w:t xml:space="preserve">Data Understanding adalah tahapan selanjutnya yang dilakukan setelah </w:t>
+      </w:r>
+      <w:r>
+        <w:rPr>
+          <w:rFonts w:ascii="Times New Roman" w:cs="Times New Roman" w:eastAsia="Times New Roman" w:hAnsi="Times New Roman"/>
+          <w:i w:val="1"/>
+          <w:sz w:val="24"/>
+          <w:szCs w:val="24"/>
+          <w:rtl w:val="0"/>
+        </w:rPr>
+        <w:t xml:space="preserve">business understanding. </w:t>
+      </w:r>
+      <w:r>
+        <w:rPr>
+          <w:rFonts w:ascii="Times New Roman" w:cs="Times New Roman" w:eastAsia="Times New Roman" w:hAnsi="Times New Roman"/>
+          <w:sz w:val="24"/>
+          <w:szCs w:val="24"/>
+          <w:rtl w:val="0"/>
+        </w:rPr>
+        <w:t xml:space="preserve">Pada tahapan ini dilakukan pengumpulan data, eksplorasi data, dan validasi data guna memahami kondisi dari dataset.</w:t>
       </w:r>
       <w:r>
         <w:rPr>
@@ -1978,6 +2011,7 @@
         <w:jc w:val="both"/>
         <w:rPr>
           <w:b w:val="1"/>
+          <w:color w:val="202124"/>
           <w:sz w:val="24"/>
           <w:szCs w:val="24"/>
         </w:rPr>
@@ -1992,7 +2026,42 @@
           <w:szCs w:val="24"/>
           <w:rtl w:val="0"/>
         </w:rPr>
-        <w:t xml:space="preserve">2.1 Collecting Data</w:t>
+        <w:t xml:space="preserve">2.1 Collect Initial Data</w:t>
+      </w:r>
+    </w:p>
+    <w:p>
+      <w:pPr>
+        <w:spacing w:line="360" w:lineRule="auto"/>
+        <w:jc w:val="both"/>
+        <w:rPr/>
+      </w:pPr>
+      <w:r>
+        <w:rPr>
+          <w:rFonts w:ascii="Times New Roman" w:cs="Times New Roman" w:eastAsia="Times New Roman" w:hAnsi="Times New Roman"/>
+          <w:sz w:val="24"/>
+          <w:szCs w:val="24"/>
+          <w:rtl w:val="0"/>
+        </w:rPr>
+        <w:t xml:space="preserve">Pengumpulan data adalah tahapan pertama yang dilakukan pada kegiatan </w:t>
+      </w:r>
+      <w:r>
+        <w:rPr>
+          <w:rFonts w:ascii="Times New Roman" w:cs="Times New Roman" w:eastAsia="Times New Roman" w:hAnsi="Times New Roman"/>
+          <w:i w:val="1"/>
+          <w:sz w:val="24"/>
+          <w:szCs w:val="24"/>
+          <w:rtl w:val="0"/>
+        </w:rPr>
+        <w:t xml:space="preserve">data understanding</w:t>
+      </w:r>
+      <w:r>
+        <w:rPr>
+          <w:rFonts w:ascii="Times New Roman" w:cs="Times New Roman" w:eastAsia="Times New Roman" w:hAnsi="Times New Roman"/>
+          <w:sz w:val="24"/>
+          <w:szCs w:val="24"/>
+          <w:rtl w:val="0"/>
+        </w:rPr>
+        <w:t xml:space="preserve">. Dataset yang digunakan dan dikumpulkan pada proyek ini adalah dataset BPJS Kesehatan dalam kegiatan BPJS Hackathon. </w:t>
       </w:r>
       <w:r>
         <w:rPr>
@@ -2020,198 +2089,312 @@
           <w:szCs w:val="24"/>
           <w:rtl w:val="0"/>
         </w:rPr>
-        <w:t xml:space="preserve">2.1 Data Exploration</w:t>
-      </w:r>
-    </w:p>
-    <w:p>
-      <w:pPr>
-        <w:spacing w:line="360" w:lineRule="auto"/>
-        <w:jc w:val="both"/>
-        <w:rPr>
-          <w:rFonts w:ascii="Times New Roman" w:cs="Times New Roman" w:eastAsia="Times New Roman" w:hAnsi="Times New Roman"/>
-          <w:sz w:val="24"/>
-          <w:szCs w:val="24"/>
-        </w:rPr>
-      </w:pPr>
-      <w:r>
-        <w:rPr>
-          <w:rFonts w:ascii="Times New Roman" w:cs="Times New Roman" w:eastAsia="Times New Roman" w:hAnsi="Times New Roman"/>
-          <w:sz w:val="24"/>
-          <w:szCs w:val="24"/>
-          <w:rtl w:val="0"/>
-        </w:rPr>
-        <w:t xml:space="preserve">Dalam pengerjaan proyek ini, dibutuhkan sumber daya yang terdiri dari </w:t>
-      </w:r>
-      <w:r>
-        <w:rPr>
-          <w:rFonts w:ascii="Times New Roman" w:cs="Times New Roman" w:eastAsia="Times New Roman" w:hAnsi="Times New Roman"/>
-          <w:i w:val="1"/>
-          <w:sz w:val="24"/>
-          <w:szCs w:val="24"/>
-          <w:rtl w:val="0"/>
-        </w:rPr>
-        <w:t xml:space="preserve">hardware</w:t>
-      </w:r>
-      <w:r>
-        <w:rPr>
-          <w:rFonts w:ascii="Times New Roman" w:cs="Times New Roman" w:eastAsia="Times New Roman" w:hAnsi="Times New Roman"/>
-          <w:sz w:val="24"/>
-          <w:szCs w:val="24"/>
-          <w:rtl w:val="0"/>
-        </w:rPr>
-        <w:t xml:space="preserve">, </w:t>
-      </w:r>
-      <w:r>
-        <w:rPr>
-          <w:rFonts w:ascii="Times New Roman" w:cs="Times New Roman" w:eastAsia="Times New Roman" w:hAnsi="Times New Roman"/>
-          <w:i w:val="1"/>
-          <w:sz w:val="24"/>
-          <w:szCs w:val="24"/>
-          <w:rtl w:val="0"/>
-        </w:rPr>
-        <w:t xml:space="preserve">data sources</w:t>
-      </w:r>
-      <w:r>
-        <w:rPr>
-          <w:rFonts w:ascii="Times New Roman" w:cs="Times New Roman" w:eastAsia="Times New Roman" w:hAnsi="Times New Roman"/>
-          <w:sz w:val="24"/>
-          <w:szCs w:val="24"/>
-          <w:rtl w:val="0"/>
-        </w:rPr>
-        <w:t xml:space="preserve">, dan personel. </w:t>
-      </w:r>
-      <w:r>
-        <w:rPr>
-          <w:rFonts w:ascii="Times New Roman" w:cs="Times New Roman" w:eastAsia="Times New Roman" w:hAnsi="Times New Roman"/>
-          <w:i w:val="1"/>
-          <w:sz w:val="24"/>
-          <w:szCs w:val="24"/>
-          <w:rtl w:val="0"/>
-        </w:rPr>
-        <w:t xml:space="preserve">Hardware</w:t>
-      </w:r>
-      <w:r>
-        <w:rPr>
-          <w:rFonts w:ascii="Times New Roman" w:cs="Times New Roman" w:eastAsia="Times New Roman" w:hAnsi="Times New Roman"/>
-          <w:sz w:val="24"/>
-          <w:szCs w:val="24"/>
-          <w:rtl w:val="0"/>
-        </w:rPr>
-        <w:t xml:space="preserve"> yang digunakan selama pengerjaan proyek berupa Laptop Lenovo Ideapad dengan 8GB RAM. Dataset yang digunakan pengerjaan proyek ini adalah data BPJS yang digunakan dalam kegiatan BPJS Hackathon dengan format file adalah CSV. Dataset train tersebut terdiri dari 200217 observasi dan 53 variable. Jumlah personil yang dibutuhkan dalam pengerjaan proyek ini adalah 3 orang mahasiswa yang terlibat dalam setiap proses dalam proyek ini, baik itu dalam proses persiapan yaitu pemilihan kasus dan algoritma, serta proses pelaksanaan yang terjadi </w:t>
-      </w:r>
-      <w:r>
-        <w:rPr>
-          <w:rFonts w:ascii="Times New Roman" w:cs="Times New Roman" w:eastAsia="Times New Roman" w:hAnsi="Times New Roman"/>
-          <w:i w:val="1"/>
-          <w:sz w:val="24"/>
-          <w:szCs w:val="24"/>
-          <w:rtl w:val="0"/>
-        </w:rPr>
-        <w:t xml:space="preserve">business understanding</w:t>
-      </w:r>
-      <w:r>
-        <w:rPr>
-          <w:rFonts w:ascii="Times New Roman" w:cs="Times New Roman" w:eastAsia="Times New Roman" w:hAnsi="Times New Roman"/>
-          <w:sz w:val="24"/>
-          <w:szCs w:val="24"/>
-          <w:rtl w:val="0"/>
-        </w:rPr>
-        <w:t xml:space="preserve">, </w:t>
-      </w:r>
-      <w:r>
-        <w:rPr>
-          <w:rFonts w:ascii="Times New Roman" w:cs="Times New Roman" w:eastAsia="Times New Roman" w:hAnsi="Times New Roman"/>
-          <w:i w:val="1"/>
-          <w:sz w:val="24"/>
-          <w:szCs w:val="24"/>
-          <w:rtl w:val="0"/>
-        </w:rPr>
-        <w:t xml:space="preserve">data understanding</w:t>
-      </w:r>
-      <w:r>
-        <w:rPr>
-          <w:rFonts w:ascii="Times New Roman" w:cs="Times New Roman" w:eastAsia="Times New Roman" w:hAnsi="Times New Roman"/>
-          <w:sz w:val="24"/>
-          <w:szCs w:val="24"/>
-          <w:rtl w:val="0"/>
-        </w:rPr>
-        <w:t xml:space="preserve">, </w:t>
-      </w:r>
-      <w:r>
-        <w:rPr>
-          <w:rFonts w:ascii="Times New Roman" w:cs="Times New Roman" w:eastAsia="Times New Roman" w:hAnsi="Times New Roman"/>
-          <w:i w:val="1"/>
-          <w:sz w:val="24"/>
-          <w:szCs w:val="24"/>
-          <w:rtl w:val="0"/>
-        </w:rPr>
-        <w:t xml:space="preserve">data preparation</w:t>
-      </w:r>
-      <w:r>
-        <w:rPr>
-          <w:rFonts w:ascii="Times New Roman" w:cs="Times New Roman" w:eastAsia="Times New Roman" w:hAnsi="Times New Roman"/>
-          <w:sz w:val="24"/>
-          <w:szCs w:val="24"/>
-          <w:rtl w:val="0"/>
-        </w:rPr>
-        <w:t xml:space="preserve">, </w:t>
-      </w:r>
-      <w:r>
-        <w:rPr>
-          <w:rFonts w:ascii="Times New Roman" w:cs="Times New Roman" w:eastAsia="Times New Roman" w:hAnsi="Times New Roman"/>
-          <w:i w:val="1"/>
-          <w:sz w:val="24"/>
-          <w:szCs w:val="24"/>
-          <w:rtl w:val="0"/>
-        </w:rPr>
-        <w:t xml:space="preserve">modeling</w:t>
-      </w:r>
-      <w:r>
-        <w:rPr>
-          <w:rFonts w:ascii="Times New Roman" w:cs="Times New Roman" w:eastAsia="Times New Roman" w:hAnsi="Times New Roman"/>
-          <w:sz w:val="24"/>
-          <w:szCs w:val="24"/>
-          <w:rtl w:val="0"/>
-        </w:rPr>
-        <w:t xml:space="preserve">, </w:t>
-      </w:r>
-      <w:r>
-        <w:rPr>
-          <w:rFonts w:ascii="Times New Roman" w:cs="Times New Roman" w:eastAsia="Times New Roman" w:hAnsi="Times New Roman"/>
-          <w:i w:val="1"/>
-          <w:sz w:val="24"/>
-          <w:szCs w:val="24"/>
-          <w:rtl w:val="0"/>
-        </w:rPr>
-        <w:t xml:space="preserve">evaluation</w:t>
-      </w:r>
-      <w:r>
-        <w:rPr>
-          <w:rFonts w:ascii="Times New Roman" w:cs="Times New Roman" w:eastAsia="Times New Roman" w:hAnsi="Times New Roman"/>
-          <w:sz w:val="24"/>
-          <w:szCs w:val="24"/>
-          <w:rtl w:val="0"/>
-        </w:rPr>
-        <w:t xml:space="preserve">, dan </w:t>
-      </w:r>
-      <w:r>
-        <w:rPr>
-          <w:rFonts w:ascii="Times New Roman" w:cs="Times New Roman" w:eastAsia="Times New Roman" w:hAnsi="Times New Roman"/>
-          <w:i w:val="1"/>
-          <w:sz w:val="24"/>
-          <w:szCs w:val="24"/>
-          <w:rtl w:val="0"/>
-        </w:rPr>
-        <w:t xml:space="preserve">deployment</w:t>
-      </w:r>
-      <w:r>
-        <w:rPr>
-          <w:rFonts w:ascii="Times New Roman" w:cs="Times New Roman" w:eastAsia="Times New Roman" w:hAnsi="Times New Roman"/>
-          <w:sz w:val="24"/>
-          <w:szCs w:val="24"/>
-          <w:rtl w:val="0"/>
-        </w:rPr>
-        <w:t xml:space="preserve">.</w:t>
+        <w:t xml:space="preserve">2.2.  Describe Data</w:t>
+        <w:tab/>
+      </w:r>
+    </w:p>
+    <w:p>
+      <w:pPr>
+        <w:spacing w:line="360" w:lineRule="auto"/>
+        <w:jc w:val="both"/>
+        <w:rPr>
+          <w:rFonts w:ascii="Times New Roman" w:cs="Times New Roman" w:eastAsia="Times New Roman" w:hAnsi="Times New Roman"/>
+          <w:sz w:val="24"/>
+          <w:szCs w:val="24"/>
+        </w:rPr>
+      </w:pPr>
+      <w:r>
+        <w:rPr>
+          <w:rFonts w:ascii="Times New Roman" w:cs="Times New Roman" w:eastAsia="Times New Roman" w:hAnsi="Times New Roman"/>
+          <w:sz w:val="24"/>
+          <w:szCs w:val="24"/>
+          <w:rtl w:val="0"/>
+        </w:rPr>
+        <w:t xml:space="preserve">Dataset yang digunakan dan dikumpulkan pada proyek ini adalah dataset BPJS Kesehatan yang digunakan dalam kegiatan BPJS Hackathon. Format dari data yang akan digunakan adalah dalam bentuk .CSV. Untuk membaca dataset yang akan digunakan, terlebih dahulu import library pandas untuk membaca data.</w:t>
+      </w:r>
+    </w:p>
+    <w:p>
+      <w:pPr>
+        <w:jc w:val="center"/>
+        <w:rPr/>
+      </w:pPr>
+      <w:r>
+        <w:rPr/>
+        <w:drawing>
+          <wp:inline distB="114300" distT="114300" distL="114300" distR="114300">
+            <wp:extent cx="2731147" cy="1280505"/>
+            <wp:effectExtent b="0" l="0" r="0" t="0"/>
+            <wp:docPr id="5" name="image14.jpg"/>
+            <a:graphic>
+              <a:graphicData uri="http://schemas.openxmlformats.org/drawingml/2006/picture">
+                <pic:pic>
+                  <pic:nvPicPr>
+                    <pic:cNvPr id="0" name="image14.jpg"/>
+                    <pic:cNvPicPr preferRelativeResize="0"/>
+                  </pic:nvPicPr>
+                  <pic:blipFill>
+                    <a:blip r:embed="rId8"/>
+                    <a:srcRect b="0" l="0" r="0" t="0"/>
+                    <a:stretch>
+                      <a:fillRect/>
+                    </a:stretch>
+                  </pic:blipFill>
+                  <pic:spPr>
+                    <a:xfrm>
+                      <a:off x="0" y="0"/>
+                      <a:ext cx="2731147" cy="1280505"/>
+                    </a:xfrm>
+                    <a:prstGeom prst="rect"/>
+                    <a:ln/>
+                  </pic:spPr>
+                </pic:pic>
+              </a:graphicData>
+            </a:graphic>
+          </wp:inline>
+        </w:drawing>
+      </w:r>
+      <w:r>
+        <w:rPr>
+          <w:rtl w:val="0"/>
+        </w:rPr>
+      </w:r>
+    </w:p>
+    <w:p>
+      <w:pPr>
+        <w:spacing w:line="360" w:lineRule="auto"/>
+        <w:jc w:val="both"/>
+        <w:rPr>
+          <w:rFonts w:ascii="Times New Roman" w:cs="Times New Roman" w:eastAsia="Times New Roman" w:hAnsi="Times New Roman"/>
+          <w:sz w:val="24"/>
+          <w:szCs w:val="24"/>
+        </w:rPr>
+      </w:pPr>
+      <w:r>
+        <w:rPr>
+          <w:rFonts w:ascii="Times New Roman" w:cs="Times New Roman" w:eastAsia="Times New Roman" w:hAnsi="Times New Roman"/>
+          <w:sz w:val="24"/>
+          <w:szCs w:val="24"/>
+          <w:rtl w:val="0"/>
+        </w:rPr>
+        <w:t xml:space="preserve">Dataset yang digunakan terdiri dari 200217 </w:t>
+      </w:r>
+      <w:r>
+        <w:rPr>
+          <w:rFonts w:ascii="Times New Roman" w:cs="Times New Roman" w:eastAsia="Times New Roman" w:hAnsi="Times New Roman"/>
+          <w:i w:val="1"/>
+          <w:sz w:val="24"/>
+          <w:szCs w:val="24"/>
+          <w:rtl w:val="0"/>
+        </w:rPr>
+        <w:t xml:space="preserve">record </w:t>
+      </w:r>
+      <w:r>
+        <w:rPr>
+          <w:rFonts w:ascii="Times New Roman" w:cs="Times New Roman" w:eastAsia="Times New Roman" w:hAnsi="Times New Roman"/>
+          <w:sz w:val="24"/>
+          <w:szCs w:val="24"/>
+          <w:rtl w:val="0"/>
+        </w:rPr>
+        <w:t xml:space="preserve">dengan 53 </w:t>
+      </w:r>
+      <w:r>
+        <w:rPr>
+          <w:rFonts w:ascii="Times New Roman" w:cs="Times New Roman" w:eastAsia="Times New Roman" w:hAnsi="Times New Roman"/>
+          <w:sz w:val="24"/>
+          <w:szCs w:val="24"/>
+          <w:rtl w:val="0"/>
+        </w:rPr>
+        <w:t xml:space="preserve">kolom</w:t>
+      </w:r>
+      <w:r>
+        <w:rPr>
+          <w:rFonts w:ascii="Times New Roman" w:cs="Times New Roman" w:eastAsia="Times New Roman" w:hAnsi="Times New Roman"/>
+          <w:sz w:val="24"/>
+          <w:szCs w:val="24"/>
+          <w:rtl w:val="0"/>
+        </w:rPr>
+        <w:t xml:space="preserve">. Untuk melihat dimensi dataset BPJS Kesehatan, yaitu mendapatkan jumlah baris dan kolom digunakan fungsi </w:t>
+      </w:r>
+      <w:r>
+        <w:rPr>
+          <w:rFonts w:ascii="Courier New" w:cs="Courier New" w:eastAsia="Courier New" w:hAnsi="Courier New"/>
+          <w:sz w:val="24"/>
+          <w:szCs w:val="24"/>
+          <w:rtl w:val="0"/>
+        </w:rPr>
+        <w:t xml:space="preserve">df.shape</w:t>
+      </w:r>
+      <w:r>
+        <w:rPr>
+          <w:rFonts w:ascii="Times New Roman" w:cs="Times New Roman" w:eastAsia="Times New Roman" w:hAnsi="Times New Roman"/>
+          <w:sz w:val="24"/>
+          <w:szCs w:val="24"/>
+          <w:rtl w:val="0"/>
+        </w:rPr>
+        <w:t xml:space="preserve">. Fungsi </w:t>
+      </w:r>
+      <w:r>
+        <w:rPr>
+          <w:rFonts w:ascii="Courier New" w:cs="Courier New" w:eastAsia="Courier New" w:hAnsi="Courier New"/>
+          <w:sz w:val="24"/>
+          <w:szCs w:val="24"/>
+          <w:rtl w:val="0"/>
+        </w:rPr>
+        <w:t xml:space="preserve">df.columns</w:t>
+      </w:r>
+      <w:r>
+        <w:rPr>
+          <w:rFonts w:ascii="Times New Roman" w:cs="Times New Roman" w:eastAsia="Times New Roman" w:hAnsi="Times New Roman"/>
+          <w:sz w:val="24"/>
+          <w:szCs w:val="24"/>
+          <w:rtl w:val="0"/>
+        </w:rPr>
+        <w:t xml:space="preserve"> pada pandas digunakan untuk melihat kolom yang ada pada dataset. </w:t>
+      </w:r>
+    </w:p>
+    <w:p>
+      <w:pPr>
+        <w:jc w:val="center"/>
+        <w:rPr>
+          <w:rFonts w:ascii="Times New Roman" w:cs="Times New Roman" w:eastAsia="Times New Roman" w:hAnsi="Times New Roman"/>
+          <w:sz w:val="24"/>
+          <w:szCs w:val="24"/>
+        </w:rPr>
+      </w:pPr>
+      <w:r>
+        <w:rPr>
+          <w:rFonts w:ascii="Times New Roman" w:cs="Times New Roman" w:eastAsia="Times New Roman" w:hAnsi="Times New Roman"/>
+          <w:sz w:val="24"/>
+          <w:szCs w:val="24"/>
+        </w:rPr>
+        <w:drawing>
+          <wp:inline distB="114300" distT="114300" distL="114300" distR="114300">
+            <wp:extent cx="4588637" cy="2793448"/>
+            <wp:effectExtent b="0" l="0" r="0" t="0"/>
+            <wp:docPr id="7" name="image10.jpg"/>
+            <a:graphic>
+              <a:graphicData uri="http://schemas.openxmlformats.org/drawingml/2006/picture">
+                <pic:pic>
+                  <pic:nvPicPr>
+                    <pic:cNvPr id="0" name="image10.jpg"/>
+                    <pic:cNvPicPr preferRelativeResize="0"/>
+                  </pic:nvPicPr>
+                  <pic:blipFill>
+                    <a:blip r:embed="rId9"/>
+                    <a:srcRect b="0" l="0" r="0" t="0"/>
+                    <a:stretch>
+                      <a:fillRect/>
+                    </a:stretch>
+                  </pic:blipFill>
+                  <pic:spPr>
+                    <a:xfrm>
+                      <a:off x="0" y="0"/>
+                      <a:ext cx="4588637" cy="2793448"/>
+                    </a:xfrm>
+                    <a:prstGeom prst="rect"/>
+                    <a:ln/>
+                  </pic:spPr>
+                </pic:pic>
+              </a:graphicData>
+            </a:graphic>
+          </wp:inline>
+        </w:drawing>
+      </w:r>
+      <w:r>
+        <w:rPr>
+          <w:rtl w:val="0"/>
+        </w:rPr>
+      </w:r>
+    </w:p>
+    <w:p>
+      <w:pPr>
+        <w:jc w:val="both"/>
+        <w:rPr>
+          <w:rFonts w:ascii="Times New Roman" w:cs="Times New Roman" w:eastAsia="Times New Roman" w:hAnsi="Times New Roman"/>
+          <w:sz w:val="24"/>
+          <w:szCs w:val="24"/>
+        </w:rPr>
+      </w:pPr>
+      <w:r>
+        <w:rPr>
+          <w:rFonts w:ascii="Times New Roman" w:cs="Times New Roman" w:eastAsia="Times New Roman" w:hAnsi="Times New Roman"/>
+          <w:sz w:val="24"/>
+          <w:szCs w:val="24"/>
+          <w:rtl w:val="0"/>
+        </w:rPr>
+        <w:t xml:space="preserve">Pada hasil yang diberikan dapat dilihat nama dari 53 atribut yang ada pada dataset. Selanjutnya, untuk melihat detail statistik seperti persentil, rata-rata, standar deviasi, dan lain-lain dari atribut dalam dataset, digunakan fungsi </w:t>
+      </w:r>
+      <w:r>
+        <w:rPr>
+          <w:rFonts w:ascii="Courier New" w:cs="Courier New" w:eastAsia="Courier New" w:hAnsi="Courier New"/>
+          <w:sz w:val="24"/>
+          <w:szCs w:val="24"/>
+          <w:rtl w:val="0"/>
+        </w:rPr>
+        <w:t xml:space="preserve">df.describe()</w:t>
+      </w:r>
+      <w:r>
+        <w:rPr>
+          <w:rFonts w:ascii="Times New Roman" w:cs="Times New Roman" w:eastAsia="Times New Roman" w:hAnsi="Times New Roman"/>
+          <w:sz w:val="24"/>
+          <w:szCs w:val="24"/>
+          <w:rtl w:val="0"/>
+        </w:rPr>
+        <w:t xml:space="preserve">. </w:t>
+      </w:r>
+    </w:p>
+    <w:p>
+      <w:pPr>
+        <w:jc w:val="center"/>
+        <w:rPr>
+          <w:rFonts w:ascii="Times New Roman" w:cs="Times New Roman" w:eastAsia="Times New Roman" w:hAnsi="Times New Roman"/>
+          <w:sz w:val="24"/>
+          <w:szCs w:val="24"/>
+        </w:rPr>
+      </w:pPr>
+      <w:r>
+        <w:rPr>
+          <w:rFonts w:ascii="Times New Roman" w:cs="Times New Roman" w:eastAsia="Times New Roman" w:hAnsi="Times New Roman"/>
+          <w:sz w:val="24"/>
+          <w:szCs w:val="24"/>
+        </w:rPr>
+        <w:drawing>
+          <wp:inline distB="114300" distT="114300" distL="114300" distR="114300">
+            <wp:extent cx="5663438" cy="1622144"/>
+            <wp:effectExtent b="0" l="0" r="0" t="0"/>
+            <wp:docPr id="6" name="image16.jpg"/>
+            <a:graphic>
+              <a:graphicData uri="http://schemas.openxmlformats.org/drawingml/2006/picture">
+                <pic:pic>
+                  <pic:nvPicPr>
+                    <pic:cNvPr id="0" name="image16.jpg"/>
+                    <pic:cNvPicPr preferRelativeResize="0"/>
+                  </pic:nvPicPr>
+                  <pic:blipFill>
+                    <a:blip r:embed="rId10"/>
+                    <a:srcRect b="0" l="0" r="0" t="0"/>
+                    <a:stretch>
+                      <a:fillRect/>
+                    </a:stretch>
+                  </pic:blipFill>
+                  <pic:spPr>
+                    <a:xfrm>
+                      <a:off x="0" y="0"/>
+                      <a:ext cx="5663438" cy="1622144"/>
+                    </a:xfrm>
+                    <a:prstGeom prst="rect"/>
+                    <a:ln/>
+                  </pic:spPr>
+                </pic:pic>
+              </a:graphicData>
+            </a:graphic>
+          </wp:inline>
+        </w:drawing>
+      </w:r>
+      <w:r>
+        <w:rPr>
+          <w:rtl w:val="0"/>
+        </w:rPr>
       </w:r>
     </w:p>
     <w:p>
@@ -2230,12 +2413,599 @@
           <w:szCs w:val="24"/>
           <w:rtl w:val="0"/>
         </w:rPr>
-        <w:t xml:space="preserve">2.3 Data Validation</w:t>
-      </w:r>
-      <w:r>
-        <w:rPr>
-          <w:rtl w:val="0"/>
-        </w:rPr>
+        <w:t xml:space="preserve">2.3 Explore Data</w:t>
+      </w:r>
+      <w:r>
+        <w:rPr>
+          <w:rtl w:val="0"/>
+        </w:rPr>
+      </w:r>
+    </w:p>
+    <w:p>
+      <w:pPr>
+        <w:spacing w:line="360" w:lineRule="auto"/>
+        <w:jc w:val="both"/>
+        <w:rPr>
+          <w:rFonts w:ascii="Times New Roman" w:cs="Times New Roman" w:eastAsia="Times New Roman" w:hAnsi="Times New Roman"/>
+          <w:sz w:val="24"/>
+          <w:szCs w:val="24"/>
+        </w:rPr>
+      </w:pPr>
+      <w:r>
+        <w:rPr>
+          <w:rFonts w:ascii="Times New Roman" w:cs="Times New Roman" w:eastAsia="Times New Roman" w:hAnsi="Times New Roman"/>
+          <w:sz w:val="24"/>
+          <w:szCs w:val="24"/>
+          <w:rtl w:val="0"/>
+        </w:rPr>
+        <w:t xml:space="preserve">Pada bagian ini, dataset ditelaah untuk memperoleh informasi terkait kondisi dari datasest. Penelaahan terhadap data dimulai dengan memperlihatkan informasi terkait kolom yang terdapat di dalam dataset beserta dengan data descriptionnya. Perintah ini dilakukan dengan menjalankan perintah </w:t>
+      </w:r>
+      <w:r>
+        <w:rPr>
+          <w:rFonts w:ascii="Courier New" w:cs="Courier New" w:eastAsia="Courier New" w:hAnsi="Courier New"/>
+          <w:sz w:val="24"/>
+          <w:szCs w:val="24"/>
+          <w:rtl w:val="0"/>
+        </w:rPr>
+        <w:t xml:space="preserve">df.info()</w:t>
+      </w:r>
+      <w:r>
+        <w:rPr>
+          <w:rFonts w:ascii="Times New Roman" w:cs="Times New Roman" w:eastAsia="Times New Roman" w:hAnsi="Times New Roman"/>
+          <w:sz w:val="24"/>
+          <w:szCs w:val="24"/>
+          <w:rtl w:val="0"/>
+        </w:rPr>
+        <w:t xml:space="preserve">.</w:t>
+      </w:r>
+    </w:p>
+    <w:p>
+      <w:pPr>
+        <w:spacing w:line="360" w:lineRule="auto"/>
+        <w:jc w:val="center"/>
+        <w:rPr>
+          <w:rFonts w:ascii="Times New Roman" w:cs="Times New Roman" w:eastAsia="Times New Roman" w:hAnsi="Times New Roman"/>
+          <w:sz w:val="24"/>
+          <w:szCs w:val="24"/>
+        </w:rPr>
+      </w:pPr>
+      <w:r>
+        <w:rPr>
+          <w:rFonts w:ascii="Times New Roman" w:cs="Times New Roman" w:eastAsia="Times New Roman" w:hAnsi="Times New Roman"/>
+          <w:sz w:val="24"/>
+          <w:szCs w:val="24"/>
+        </w:rPr>
+        <w:drawing>
+          <wp:inline distB="114300" distT="114300" distL="114300" distR="114300">
+            <wp:extent cx="2842451" cy="1905000"/>
+            <wp:effectExtent b="0" l="0" r="0" t="0"/>
+            <wp:docPr id="17" name="image17.png"/>
+            <a:graphic>
+              <a:graphicData uri="http://schemas.openxmlformats.org/drawingml/2006/picture">
+                <pic:pic>
+                  <pic:nvPicPr>
+                    <pic:cNvPr id="0" name="image17.png"/>
+                    <pic:cNvPicPr preferRelativeResize="0"/>
+                  </pic:nvPicPr>
+                  <pic:blipFill>
+                    <a:blip r:embed="rId11"/>
+                    <a:srcRect b="0" l="0" r="0" t="0"/>
+                    <a:stretch>
+                      <a:fillRect/>
+                    </a:stretch>
+                  </pic:blipFill>
+                  <pic:spPr>
+                    <a:xfrm>
+                      <a:off x="0" y="0"/>
+                      <a:ext cx="2842451" cy="1905000"/>
+                    </a:xfrm>
+                    <a:prstGeom prst="rect"/>
+                    <a:ln/>
+                  </pic:spPr>
+                </pic:pic>
+              </a:graphicData>
+            </a:graphic>
+          </wp:inline>
+        </w:drawing>
+      </w:r>
+      <w:r>
+        <w:rPr>
+          <w:rtl w:val="0"/>
+        </w:rPr>
+      </w:r>
+    </w:p>
+    <w:p>
+      <w:pPr>
+        <w:spacing w:line="360" w:lineRule="auto"/>
+        <w:jc w:val="both"/>
+        <w:rPr>
+          <w:rFonts w:ascii="Times New Roman" w:cs="Times New Roman" w:eastAsia="Times New Roman" w:hAnsi="Times New Roman"/>
+          <w:sz w:val="24"/>
+          <w:szCs w:val="24"/>
+        </w:rPr>
+      </w:pPr>
+      <w:r>
+        <w:rPr>
+          <w:rFonts w:ascii="Times New Roman" w:cs="Times New Roman" w:eastAsia="Times New Roman" w:hAnsi="Times New Roman"/>
+          <w:sz w:val="24"/>
+          <w:szCs w:val="24"/>
+          <w:rtl w:val="0"/>
+        </w:rPr>
+        <w:t xml:space="preserve">Setelah itu, dataset dicek kembali apakah terdapat duplikasi data, menggunakan fungsi </w:t>
+      </w:r>
+      <w:r>
+        <w:rPr>
+          <w:rFonts w:ascii="Courier New" w:cs="Courier New" w:eastAsia="Courier New" w:hAnsi="Courier New"/>
+          <w:sz w:val="24"/>
+          <w:szCs w:val="24"/>
+          <w:rtl w:val="0"/>
+        </w:rPr>
+        <w:t xml:space="preserve">df.duplicate(), </w:t>
+      </w:r>
+      <w:r>
+        <w:rPr>
+          <w:rFonts w:ascii="Times New Roman" w:cs="Times New Roman" w:eastAsia="Times New Roman" w:hAnsi="Times New Roman"/>
+          <w:sz w:val="24"/>
+          <w:szCs w:val="24"/>
+          <w:rtl w:val="0"/>
+        </w:rPr>
+        <w:t xml:space="preserve">dapat dilihat dari data tersebut bahwa tidak ada data yang duplikasi.</w:t>
+      </w:r>
+    </w:p>
+    <w:p>
+      <w:pPr>
+        <w:spacing w:line="360" w:lineRule="auto"/>
+        <w:jc w:val="center"/>
+        <w:rPr>
+          <w:rFonts w:ascii="Times New Roman" w:cs="Times New Roman" w:eastAsia="Times New Roman" w:hAnsi="Times New Roman"/>
+          <w:sz w:val="24"/>
+          <w:szCs w:val="24"/>
+        </w:rPr>
+      </w:pPr>
+      <w:r>
+        <w:rPr>
+          <w:rFonts w:ascii="Times New Roman" w:cs="Times New Roman" w:eastAsia="Times New Roman" w:hAnsi="Times New Roman"/>
+          <w:sz w:val="24"/>
+          <w:szCs w:val="24"/>
+        </w:rPr>
+        <w:drawing>
+          <wp:inline distB="114300" distT="114300" distL="114300" distR="114300">
+            <wp:extent cx="2147126" cy="1476375"/>
+            <wp:effectExtent b="0" l="0" r="0" t="0"/>
+            <wp:docPr id="16" name="image7.png"/>
+            <a:graphic>
+              <a:graphicData uri="http://schemas.openxmlformats.org/drawingml/2006/picture">
+                <pic:pic>
+                  <pic:nvPicPr>
+                    <pic:cNvPr id="0" name="image7.png"/>
+                    <pic:cNvPicPr preferRelativeResize="0"/>
+                  </pic:nvPicPr>
+                  <pic:blipFill>
+                    <a:blip r:embed="rId12"/>
+                    <a:srcRect b="0" l="0" r="0" t="0"/>
+                    <a:stretch>
+                      <a:fillRect/>
+                    </a:stretch>
+                  </pic:blipFill>
+                  <pic:spPr>
+                    <a:xfrm>
+                      <a:off x="0" y="0"/>
+                      <a:ext cx="2147126" cy="1476375"/>
+                    </a:xfrm>
+                    <a:prstGeom prst="rect"/>
+                    <a:ln/>
+                  </pic:spPr>
+                </pic:pic>
+              </a:graphicData>
+            </a:graphic>
+          </wp:inline>
+        </w:drawing>
+      </w:r>
+      <w:r>
+        <w:rPr>
+          <w:rtl w:val="0"/>
+        </w:rPr>
+      </w:r>
+    </w:p>
+    <w:p>
+      <w:pPr>
+        <w:spacing w:line="360" w:lineRule="auto"/>
+        <w:jc w:val="both"/>
+        <w:rPr>
+          <w:rFonts w:ascii="Times New Roman" w:cs="Times New Roman" w:eastAsia="Times New Roman" w:hAnsi="Times New Roman"/>
+          <w:color w:val="212121"/>
+          <w:sz w:val="20"/>
+          <w:szCs w:val="20"/>
+        </w:rPr>
+      </w:pPr>
+      <w:r>
+        <w:rPr>
+          <w:rFonts w:ascii="Times New Roman" w:cs="Times New Roman" w:eastAsia="Times New Roman" w:hAnsi="Times New Roman"/>
+          <w:sz w:val="24"/>
+          <w:szCs w:val="24"/>
+          <w:rtl w:val="0"/>
+        </w:rPr>
+        <w:t xml:space="preserve">Korelasi antar atribut juga perlu untuk ditinjau. Oleh karena itu, korelasi antar masing-masing atribut divisualisasikan menggunakan visualisasi </w:t>
+      </w:r>
+      <w:r>
+        <w:rPr>
+          <w:rFonts w:ascii="Times New Roman" w:cs="Times New Roman" w:eastAsia="Times New Roman" w:hAnsi="Times New Roman"/>
+          <w:i w:val="1"/>
+          <w:sz w:val="24"/>
+          <w:szCs w:val="24"/>
+          <w:rtl w:val="0"/>
+        </w:rPr>
+        <w:t xml:space="preserve">heatmap</w:t>
+      </w:r>
+      <w:r>
+        <w:rPr>
+          <w:rFonts w:ascii="Times New Roman" w:cs="Times New Roman" w:eastAsia="Times New Roman" w:hAnsi="Times New Roman"/>
+          <w:sz w:val="24"/>
+          <w:szCs w:val="24"/>
+          <w:rtl w:val="0"/>
+        </w:rPr>
+        <w:t xml:space="preserve">. Ukuran dari visualisasi diatur menggunakan </w:t>
+      </w:r>
+      <w:r>
+        <w:rPr>
+          <w:rFonts w:ascii="Times New Roman" w:cs="Times New Roman" w:eastAsia="Times New Roman" w:hAnsi="Times New Roman"/>
+          <w:i w:val="1"/>
+          <w:sz w:val="24"/>
+          <w:szCs w:val="24"/>
+          <w:rtl w:val="0"/>
+        </w:rPr>
+        <w:t xml:space="preserve">library </w:t>
+      </w:r>
+      <w:r>
+        <w:rPr>
+          <w:rFonts w:ascii="Times New Roman" w:cs="Times New Roman" w:eastAsia="Times New Roman" w:hAnsi="Times New Roman"/>
+          <w:sz w:val="24"/>
+          <w:szCs w:val="24"/>
+          <w:rtl w:val="0"/>
+        </w:rPr>
+        <w:t xml:space="preserve">matplotlib, sementara untuk menampilkan heatmap menggunakan library seaborn. Melalui korelasi ini diperlihatkan bahwa setiap atribut memiliki korelasi sebesar 0. Semakin terang hasil pemetaan dari heatmap, semakin rendah korelasi antara atribut tersebut. </w:t>
+      </w:r>
+      <w:r>
+        <w:rPr>
+          <w:rtl w:val="0"/>
+        </w:rPr>
+      </w:r>
+    </w:p>
+    <w:p>
+      <w:pPr>
+        <w:spacing w:line="360" w:lineRule="auto"/>
+        <w:jc w:val="both"/>
+        <w:rPr>
+          <w:rFonts w:ascii="Times New Roman" w:cs="Times New Roman" w:eastAsia="Times New Roman" w:hAnsi="Times New Roman"/>
+          <w:sz w:val="24"/>
+          <w:szCs w:val="24"/>
+        </w:rPr>
+      </w:pPr>
+      <w:r>
+        <w:rPr>
+          <w:rtl w:val="0"/>
+        </w:rPr>
+      </w:r>
+    </w:p>
+    <w:p>
+      <w:pPr>
+        <w:spacing w:line="360" w:lineRule="auto"/>
+        <w:jc w:val="center"/>
+        <w:rPr>
+          <w:rFonts w:ascii="Times New Roman" w:cs="Times New Roman" w:eastAsia="Times New Roman" w:hAnsi="Times New Roman"/>
+          <w:sz w:val="24"/>
+          <w:szCs w:val="24"/>
+        </w:rPr>
+      </w:pPr>
+      <w:r>
+        <w:rPr>
+          <w:rFonts w:ascii="Times New Roman" w:cs="Times New Roman" w:eastAsia="Times New Roman" w:hAnsi="Times New Roman"/>
+          <w:sz w:val="24"/>
+          <w:szCs w:val="24"/>
+        </w:rPr>
+        <w:drawing>
+          <wp:inline distB="114300" distT="114300" distL="114300" distR="114300">
+            <wp:extent cx="5105400" cy="5267325"/>
+            <wp:effectExtent b="0" l="0" r="0" t="0"/>
+            <wp:docPr id="12" name="image9.png"/>
+            <a:graphic>
+              <a:graphicData uri="http://schemas.openxmlformats.org/drawingml/2006/picture">
+                <pic:pic>
+                  <pic:nvPicPr>
+                    <pic:cNvPr id="0" name="image9.png"/>
+                    <pic:cNvPicPr preferRelativeResize="0"/>
+                  </pic:nvPicPr>
+                  <pic:blipFill>
+                    <a:blip r:embed="rId13"/>
+                    <a:srcRect b="0" l="0" r="0" t="0"/>
+                    <a:stretch>
+                      <a:fillRect/>
+                    </a:stretch>
+                  </pic:blipFill>
+                  <pic:spPr>
+                    <a:xfrm>
+                      <a:off x="0" y="0"/>
+                      <a:ext cx="5105400" cy="5267325"/>
+                    </a:xfrm>
+                    <a:prstGeom prst="rect"/>
+                    <a:ln/>
+                  </pic:spPr>
+                </pic:pic>
+              </a:graphicData>
+            </a:graphic>
+          </wp:inline>
+        </w:drawing>
+      </w:r>
+      <w:r>
+        <w:br w:type="page"/>
+      </w:r>
+      <w:r>
+        <w:rPr>
+          <w:rtl w:val="0"/>
+        </w:rPr>
+      </w:r>
+    </w:p>
+    <w:p>
+      <w:pPr>
+        <w:spacing w:line="360" w:lineRule="auto"/>
+        <w:jc w:val="both"/>
+        <w:rPr>
+          <w:rFonts w:ascii="Times New Roman" w:cs="Times New Roman" w:eastAsia="Times New Roman" w:hAnsi="Times New Roman"/>
+          <w:sz w:val="24"/>
+          <w:szCs w:val="24"/>
+        </w:rPr>
+      </w:pPr>
+      <w:r>
+        <w:rPr>
+          <w:rFonts w:ascii="Times New Roman" w:cs="Times New Roman" w:eastAsia="Times New Roman" w:hAnsi="Times New Roman"/>
+          <w:sz w:val="24"/>
+          <w:szCs w:val="24"/>
+          <w:rtl w:val="0"/>
+        </w:rPr>
+        <w:t xml:space="preserve">Setelah  itu, dilakukan penelaahan terhadap value dari masing-masing atribut. Dari tampilan berikut, atribut yang memiliki variasi value terbanyak adalah atribut kdkc, dati2, dan umur. Atribut kdkc dengan value 1000 memiliki frekuensi tertinggi dan value 2250 memiliki frekuensi terendah. Atribut kdkc menunjukkan kode wilayah kantor cabang BPJS Kesehatan, yang menunjukkan bahwa kode kdkc dengan sekitar 1000 memiliki jumlah pasien terbanyak Atribut dati2 dengan value 100 memiliki frekuensi tertinggi dan value 500 terendah yang menunjukkan bahwa kabupaten dengan kode 100 memiliki jumlah pasien tertinggi. Untuk umur pasien dengan jumlah terbanyak adalah  pasien dengan umur sekitar 0 bulan dan umum pasien dengan jumlah terkecil adalah umur 80.</w:t>
+      </w:r>
+    </w:p>
+    <w:p>
+      <w:pPr>
+        <w:spacing w:line="360" w:lineRule="auto"/>
+        <w:jc w:val="center"/>
+        <w:rPr>
+          <w:rFonts w:ascii="Times New Roman" w:cs="Times New Roman" w:eastAsia="Times New Roman" w:hAnsi="Times New Roman"/>
+          <w:sz w:val="24"/>
+          <w:szCs w:val="24"/>
+        </w:rPr>
+      </w:pPr>
+      <w:r>
+        <w:rPr>
+          <w:rFonts w:ascii="Times New Roman" w:cs="Times New Roman" w:eastAsia="Times New Roman" w:hAnsi="Times New Roman"/>
+          <w:sz w:val="24"/>
+          <w:szCs w:val="24"/>
+        </w:rPr>
+        <w:drawing>
+          <wp:inline distB="114300" distT="114300" distL="114300" distR="114300">
+            <wp:extent cx="5143500" cy="5000625"/>
+            <wp:effectExtent b="0" l="0" r="0" t="0"/>
+            <wp:docPr id="4" name="image5.png"/>
+            <a:graphic>
+              <a:graphicData uri="http://schemas.openxmlformats.org/drawingml/2006/picture">
+                <pic:pic>
+                  <pic:nvPicPr>
+                    <pic:cNvPr id="0" name="image5.png"/>
+                    <pic:cNvPicPr preferRelativeResize="0"/>
+                  </pic:nvPicPr>
+                  <pic:blipFill>
+                    <a:blip r:embed="rId14"/>
+                    <a:srcRect b="0" l="0" r="0" t="0"/>
+                    <a:stretch>
+                      <a:fillRect/>
+                    </a:stretch>
+                  </pic:blipFill>
+                  <pic:spPr>
+                    <a:xfrm>
+                      <a:off x="0" y="0"/>
+                      <a:ext cx="5143500" cy="5000625"/>
+                    </a:xfrm>
+                    <a:prstGeom prst="rect"/>
+                    <a:ln/>
+                  </pic:spPr>
+                </pic:pic>
+              </a:graphicData>
+            </a:graphic>
+          </wp:inline>
+        </w:drawing>
+      </w:r>
+      <w:r>
+        <w:rPr>
+          <w:rtl w:val="0"/>
+        </w:rPr>
+      </w:r>
+    </w:p>
+    <w:p>
+      <w:pPr>
+        <w:spacing w:line="360" w:lineRule="auto"/>
+        <w:jc w:val="center"/>
+        <w:rPr>
+          <w:rFonts w:ascii="Times New Roman" w:cs="Times New Roman" w:eastAsia="Times New Roman" w:hAnsi="Times New Roman"/>
+          <w:sz w:val="24"/>
+          <w:szCs w:val="24"/>
+        </w:rPr>
+      </w:pPr>
+      <w:r>
+        <w:rPr>
+          <w:rFonts w:ascii="Times New Roman" w:cs="Times New Roman" w:eastAsia="Times New Roman" w:hAnsi="Times New Roman"/>
+          <w:sz w:val="24"/>
+          <w:szCs w:val="24"/>
+        </w:rPr>
+        <w:drawing>
+          <wp:inline distB="114300" distT="114300" distL="114300" distR="114300">
+            <wp:extent cx="5629275" cy="762000"/>
+            <wp:effectExtent b="0" l="0" r="0" t="0"/>
+            <wp:docPr id="9" name="image15.png"/>
+            <a:graphic>
+              <a:graphicData uri="http://schemas.openxmlformats.org/drawingml/2006/picture">
+                <pic:pic>
+                  <pic:nvPicPr>
+                    <pic:cNvPr id="0" name="image15.png"/>
+                    <pic:cNvPicPr preferRelativeResize="0"/>
+                  </pic:nvPicPr>
+                  <pic:blipFill>
+                    <a:blip r:embed="rId15"/>
+                    <a:srcRect b="0" l="0" r="0" t="0"/>
+                    <a:stretch>
+                      <a:fillRect/>
+                    </a:stretch>
+                  </pic:blipFill>
+                  <pic:spPr>
+                    <a:xfrm>
+                      <a:off x="0" y="0"/>
+                      <a:ext cx="5629275" cy="762000"/>
+                    </a:xfrm>
+                    <a:prstGeom prst="rect"/>
+                    <a:ln/>
+                  </pic:spPr>
+                </pic:pic>
+              </a:graphicData>
+            </a:graphic>
+          </wp:inline>
+        </w:drawing>
+      </w:r>
+      <w:r>
+        <w:rPr>
+          <w:rtl w:val="0"/>
+        </w:rPr>
+      </w:r>
+    </w:p>
+    <w:p>
+      <w:pPr>
+        <w:spacing w:line="360" w:lineRule="auto"/>
+        <w:jc w:val="center"/>
+        <w:rPr>
+          <w:rFonts w:ascii="Times New Roman" w:cs="Times New Roman" w:eastAsia="Times New Roman" w:hAnsi="Times New Roman"/>
+          <w:sz w:val="24"/>
+          <w:szCs w:val="24"/>
+        </w:rPr>
+      </w:pPr>
+      <w:r>
+        <w:rPr>
+          <w:rFonts w:ascii="Times New Roman" w:cs="Times New Roman" w:eastAsia="Times New Roman" w:hAnsi="Times New Roman"/>
+          <w:sz w:val="24"/>
+          <w:szCs w:val="24"/>
+        </w:rPr>
+        <w:drawing>
+          <wp:inline distB="114300" distT="114300" distL="114300" distR="114300">
+            <wp:extent cx="3390900" cy="3343275"/>
+            <wp:effectExtent b="0" l="0" r="0" t="0"/>
+            <wp:docPr id="8" name="image13.png"/>
+            <a:graphic>
+              <a:graphicData uri="http://schemas.openxmlformats.org/drawingml/2006/picture">
+                <pic:pic>
+                  <pic:nvPicPr>
+                    <pic:cNvPr id="0" name="image13.png"/>
+                    <pic:cNvPicPr preferRelativeResize="0"/>
+                  </pic:nvPicPr>
+                  <pic:blipFill>
+                    <a:blip r:embed="rId16"/>
+                    <a:srcRect b="0" l="0" r="0" t="0"/>
+                    <a:stretch>
+                      <a:fillRect/>
+                    </a:stretch>
+                  </pic:blipFill>
+                  <pic:spPr>
+                    <a:xfrm>
+                      <a:off x="0" y="0"/>
+                      <a:ext cx="3390900" cy="3343275"/>
+                    </a:xfrm>
+                    <a:prstGeom prst="rect"/>
+                    <a:ln/>
+                  </pic:spPr>
+                </pic:pic>
+              </a:graphicData>
+            </a:graphic>
+          </wp:inline>
+        </w:drawing>
+      </w:r>
+      <w:r>
+        <w:rPr>
+          <w:rtl w:val="0"/>
+        </w:rPr>
+      </w:r>
+    </w:p>
+    <w:p>
+      <w:pPr>
+        <w:spacing w:line="360" w:lineRule="auto"/>
+        <w:jc w:val="center"/>
+        <w:rPr>
+          <w:rFonts w:ascii="Times New Roman" w:cs="Times New Roman" w:eastAsia="Times New Roman" w:hAnsi="Times New Roman"/>
+          <w:sz w:val="24"/>
+          <w:szCs w:val="24"/>
+        </w:rPr>
+      </w:pPr>
+      <w:r>
+        <w:rPr>
+          <w:rFonts w:ascii="Times New Roman" w:cs="Times New Roman" w:eastAsia="Times New Roman" w:hAnsi="Times New Roman"/>
+          <w:sz w:val="24"/>
+          <w:szCs w:val="24"/>
+        </w:rPr>
+        <w:drawing>
+          <wp:inline distB="114300" distT="114300" distL="114300" distR="114300">
+            <wp:extent cx="3343275" cy="3124200"/>
+            <wp:effectExtent b="0" l="0" r="0" t="0"/>
+            <wp:docPr id="1" name="image3.png"/>
+            <a:graphic>
+              <a:graphicData uri="http://schemas.openxmlformats.org/drawingml/2006/picture">
+                <pic:pic>
+                  <pic:nvPicPr>
+                    <pic:cNvPr id="0" name="image3.png"/>
+                    <pic:cNvPicPr preferRelativeResize="0"/>
+                  </pic:nvPicPr>
+                  <pic:blipFill>
+                    <a:blip r:embed="rId17"/>
+                    <a:srcRect b="0" l="0" r="0" t="0"/>
+                    <a:stretch>
+                      <a:fillRect/>
+                    </a:stretch>
+                  </pic:blipFill>
+                  <pic:spPr>
+                    <a:xfrm>
+                      <a:off x="0" y="0"/>
+                      <a:ext cx="3343275" cy="3124200"/>
+                    </a:xfrm>
+                    <a:prstGeom prst="rect"/>
+                    <a:ln/>
+                  </pic:spPr>
+                </pic:pic>
+              </a:graphicData>
+            </a:graphic>
+          </wp:inline>
+        </w:drawing>
+      </w:r>
+      <w:r>
+        <w:rPr>
+          <w:rtl w:val="0"/>
+        </w:rPr>
+      </w:r>
+    </w:p>
+    <w:p>
+      <w:pPr>
+        <w:pStyle w:val="Heading2"/>
+        <w:spacing w:line="360" w:lineRule="auto"/>
+        <w:jc w:val="both"/>
+        <w:rPr>
+          <w:b w:val="1"/>
+          <w:sz w:val="24"/>
+          <w:szCs w:val="24"/>
+        </w:rPr>
+      </w:pPr>
+      <w:bookmarkStart w:colFirst="0" w:colLast="0" w:name="_2jqge924z7s7" w:id="10"/>
+      <w:bookmarkEnd w:id="10"/>
+      <w:r>
+        <w:rPr>
+          <w:b w:val="1"/>
+          <w:sz w:val="24"/>
+          <w:szCs w:val="24"/>
+          <w:rtl w:val="0"/>
+        </w:rPr>
+        <w:t xml:space="preserve">2.4 Verify Data Quality </w:t>
       </w:r>
     </w:p>
     <w:p>
@@ -2265,7 +3035,7 @@
           <w:szCs w:val="24"/>
           <w:rtl w:val="0"/>
         </w:rPr>
-        <w:t xml:space="preserve"> dilakukan dengan tujuan untuk memastikan bahwa pemodelan terjadi pada data yang benar. Data yang salah yang digunakan sebagai data pelatihan untuk model akan menghasilkan pengetahuan yang salah. Validasi data dilakukan segera setelah persiapan data, dan sebelum pemodelan data. Itu karena selama persiapan data ada kemungkinan besar terjadi kesalahan terutama dalam skenario yang kompleks. Validasi data harus dilakukan dengan melibatkan minimal satu orang eksternal yang memiliki pemahaman yang tepat tentang data dan bisnis.</w:t>
+        <w:t xml:space="preserve"> dilakukan dengan tujuan untuk memastikan bahwa pemodelan terjadi pada data yang benar. Data yang salah yang digunakan sebagai data pelatihan untuk model akan menghasilkan pengetahuan yang salah. Validasi data dilakukan segera setelah persiapan data, dan sebelum pemodelan data. Itu karena selama persiapan data ada kemungkinan besar terjadi kesalahan terutama dalam skenario yang kompleks. Validasi data harus dilakukan dengan melibatkan minimal satu orang eksternal yang memiliki pemahaman yang tepat tentang data dan bisnis. Dataset yang digunakan terdiri atas data kuantitatif, yaitu data yang dapat diukur (measurable) atau dapat dihitung sebagai angka atau bilangan. Data tersebut dapat berupa bilangan diskrit atau bilangan kontinu. Data kuantitatif memiliki kecenderungan dapat dianalisis dengan teknik statistik. Data yang termasuk kuantitatif pada dataset adalah Quantity (QTY) dan Value.</w:t>
       </w:r>
     </w:p>
     <w:p>
@@ -2303,8 +3073,8 @@
           <w:u w:val="none"/>
         </w:rPr>
       </w:pPr>
-      <w:bookmarkStart w:colFirst="0" w:colLast="0" w:name="_5d4qajbmrk0i" w:id="10"/>
-      <w:bookmarkEnd w:id="10"/>
+      <w:bookmarkStart w:colFirst="0" w:colLast="0" w:name="_5d4qajbmrk0i" w:id="11"/>
+      <w:bookmarkEnd w:id="11"/>
       <w:r>
         <w:rPr>
           <w:b w:val="1"/>
@@ -2485,8 +3255,8 @@
         <w:jc w:val="both"/>
         <w:rPr/>
       </w:pPr>
-      <w:bookmarkStart w:colFirst="0" w:colLast="0" w:name="_nu9u0hejuysf" w:id="11"/>
-      <w:bookmarkEnd w:id="11"/>
+      <w:bookmarkStart w:colFirst="0" w:colLast="0" w:name="_nu9u0hejuysf" w:id="12"/>
+      <w:bookmarkEnd w:id="12"/>
       <w:r>
         <w:rPr>
           <w:b w:val="1"/>
@@ -2504,11 +3274,23 @@
     </w:p>
     <w:p>
       <w:pPr>
+        <w:spacing w:line="360" w:lineRule="auto"/>
         <w:jc w:val="both"/>
         <w:rPr/>
       </w:pPr>
       <w:r>
         <w:rPr>
+          <w:rFonts w:ascii="Times New Roman" w:cs="Times New Roman" w:eastAsia="Times New Roman" w:hAnsi="Times New Roman"/>
+          <w:color w:val="333333"/>
+          <w:sz w:val="24"/>
+          <w:szCs w:val="24"/>
+          <w:highlight w:val="white"/>
+          <w:rtl w:val="0"/>
+        </w:rPr>
+        <w:t xml:space="preserve">Data sorting atau pemilahan data adalah kegiatan dalam memilah data </w:t>
+      </w:r>
+      <w:r>
+        <w:rPr>
           <w:rtl w:val="0"/>
         </w:rPr>
       </w:r>
@@ -2523,8 +3305,8 @@
           <w:szCs w:val="24"/>
         </w:rPr>
       </w:pPr>
-      <w:bookmarkStart w:colFirst="0" w:colLast="0" w:name="_4r5zylrqpj9x" w:id="12"/>
-      <w:bookmarkEnd w:id="12"/>
+      <w:bookmarkStart w:colFirst="0" w:colLast="0" w:name="_4r5zylrqpj9x" w:id="13"/>
+      <w:bookmarkEnd w:id="13"/>
       <w:r>
         <w:rPr>
           <w:b w:val="1"/>
@@ -2548,6 +3330,56 @@
       <w:r>
         <w:rPr>
           <w:rFonts w:ascii="Times New Roman" w:cs="Times New Roman" w:eastAsia="Times New Roman" w:hAnsi="Times New Roman"/>
+          <w:sz w:val="24"/>
+          <w:szCs w:val="24"/>
+          <w:rtl w:val="0"/>
+        </w:rPr>
+        <w:t xml:space="preserve">Pada tahapan Data Cleaning, akan dilakukan pengecekan adanya nilai null pada dataset dan mendeteksi adanya outlier di dalam dataset. Tahapan data cleaning merupakan bagian dari Exploratory Data Analysis untuk menghasilkan dataset yang tidak mengandung missing value.</w:t>
+      </w:r>
+      <w:r>
+        <w:rPr>
+          <w:rtl w:val="0"/>
+        </w:rPr>
+      </w:r>
+    </w:p>
+    <w:p>
+      <w:pPr>
+        <w:pStyle w:val="Heading3"/>
+        <w:rPr>
+          <w:rFonts w:ascii="Times New Roman" w:cs="Times New Roman" w:eastAsia="Times New Roman" w:hAnsi="Times New Roman"/>
+          <w:b w:val="1"/>
+          <w:color w:val="202124"/>
+          <w:sz w:val="24"/>
+          <w:szCs w:val="24"/>
+        </w:rPr>
+      </w:pPr>
+      <w:bookmarkStart w:colFirst="0" w:colLast="0" w:name="_f6af4hl2rwec" w:id="14"/>
+      <w:bookmarkEnd w:id="14"/>
+      <w:r>
+        <w:rPr>
+          <w:rFonts w:ascii="Times New Roman" w:cs="Times New Roman" w:eastAsia="Times New Roman" w:hAnsi="Times New Roman"/>
+          <w:b w:val="1"/>
+          <w:color w:val="202124"/>
+          <w:sz w:val="24"/>
+          <w:szCs w:val="24"/>
+          <w:rtl w:val="0"/>
+        </w:rPr>
+        <w:t xml:space="preserve">3.2.1 Check Null Value</w:t>
+      </w:r>
+    </w:p>
+    <w:p>
+      <w:pPr>
+        <w:spacing w:line="360" w:lineRule="auto"/>
+        <w:jc w:val="both"/>
+        <w:rPr>
+          <w:rFonts w:ascii="Times New Roman" w:cs="Times New Roman" w:eastAsia="Times New Roman" w:hAnsi="Times New Roman"/>
+          <w:sz w:val="24"/>
+          <w:szCs w:val="24"/>
+        </w:rPr>
+      </w:pPr>
+      <w:r>
+        <w:rPr>
+          <w:rFonts w:ascii="Times New Roman" w:cs="Times New Roman" w:eastAsia="Times New Roman" w:hAnsi="Times New Roman"/>
           <w:color w:val="333333"/>
           <w:sz w:val="24"/>
           <w:szCs w:val="24"/>
@@ -2686,12 +3518,424 @@
           <w:szCs w:val="24"/>
           <w:rtl w:val="0"/>
         </w:rPr>
-        <w:t xml:space="preserve">. </w:t>
-      </w:r>
-      <w:r>
-        <w:rPr>
-          <w:rtl w:val="0"/>
-        </w:rPr>
+        <w:t xml:space="preserve">. Pada dataset yang digunakan tidak terdapat nilai null value ataupun missing values.</w:t>
+      </w:r>
+    </w:p>
+    <w:p>
+      <w:pPr>
+        <w:spacing w:line="360" w:lineRule="auto"/>
+        <w:jc w:val="both"/>
+        <w:rPr>
+          <w:rFonts w:ascii="Times New Roman" w:cs="Times New Roman" w:eastAsia="Times New Roman" w:hAnsi="Times New Roman"/>
+          <w:sz w:val="24"/>
+          <w:szCs w:val="24"/>
+        </w:rPr>
+      </w:pPr>
+      <w:r>
+        <w:rPr>
+          <w:rFonts w:ascii="Times New Roman" w:cs="Times New Roman" w:eastAsia="Times New Roman" w:hAnsi="Times New Roman"/>
+          <w:sz w:val="24"/>
+          <w:szCs w:val="24"/>
+        </w:rPr>
+        <w:drawing>
+          <wp:inline distB="114300" distT="114300" distL="114300" distR="114300">
+            <wp:extent cx="5749488" cy="774700"/>
+            <wp:effectExtent b="0" l="0" r="0" t="0"/>
+            <wp:docPr id="14" name="image2.png"/>
+            <a:graphic>
+              <a:graphicData uri="http://schemas.openxmlformats.org/drawingml/2006/picture">
+                <pic:pic>
+                  <pic:nvPicPr>
+                    <pic:cNvPr id="0" name="image2.png"/>
+                    <pic:cNvPicPr preferRelativeResize="0"/>
+                  </pic:nvPicPr>
+                  <pic:blipFill>
+                    <a:blip r:embed="rId18"/>
+                    <a:srcRect b="0" l="0" r="0" t="0"/>
+                    <a:stretch>
+                      <a:fillRect/>
+                    </a:stretch>
+                  </pic:blipFill>
+                  <pic:spPr>
+                    <a:xfrm>
+                      <a:off x="0" y="0"/>
+                      <a:ext cx="5749488" cy="774700"/>
+                    </a:xfrm>
+                    <a:prstGeom prst="rect"/>
+                    <a:ln/>
+                  </pic:spPr>
+                </pic:pic>
+              </a:graphicData>
+            </a:graphic>
+          </wp:inline>
+        </w:drawing>
+      </w:r>
+      <w:r>
+        <w:rPr>
+          <w:rtl w:val="0"/>
+        </w:rPr>
+      </w:r>
+    </w:p>
+    <w:p>
+      <w:pPr>
+        <w:spacing w:line="360" w:lineRule="auto"/>
+        <w:jc w:val="both"/>
+        <w:rPr>
+          <w:rFonts w:ascii="Times New Roman" w:cs="Times New Roman" w:eastAsia="Times New Roman" w:hAnsi="Times New Roman"/>
+          <w:b w:val="1"/>
+          <w:sz w:val="24"/>
+          <w:szCs w:val="24"/>
+        </w:rPr>
+      </w:pPr>
+      <w:r>
+        <w:rPr>
+          <w:rFonts w:ascii="Times New Roman" w:cs="Times New Roman" w:eastAsia="Times New Roman" w:hAnsi="Times New Roman"/>
+          <w:b w:val="1"/>
+          <w:sz w:val="24"/>
+          <w:szCs w:val="24"/>
+          <w:rtl w:val="0"/>
+        </w:rPr>
+        <w:t xml:space="preserve">3.2.2. Check Outlier</w:t>
+      </w:r>
+    </w:p>
+    <w:p>
+      <w:pPr>
+        <w:spacing w:line="360" w:lineRule="auto"/>
+        <w:jc w:val="both"/>
+        <w:rPr>
+          <w:rFonts w:ascii="Times New Roman" w:cs="Times New Roman" w:eastAsia="Times New Roman" w:hAnsi="Times New Roman"/>
+          <w:sz w:val="24"/>
+          <w:szCs w:val="24"/>
+        </w:rPr>
+      </w:pPr>
+      <w:r>
+        <w:rPr>
+          <w:rFonts w:ascii="Times New Roman" w:cs="Times New Roman" w:eastAsia="Times New Roman" w:hAnsi="Times New Roman"/>
+          <w:sz w:val="24"/>
+          <w:szCs w:val="24"/>
+          <w:rtl w:val="0"/>
+        </w:rPr>
+        <w:t xml:space="preserve">Outlier adalah pengamatan yang sangat menyimpang dari pengamatan lain dalam sampel. Pengecek outlier dilakukan dikarenakan outlier mungkin menunjukkan data yang buruk. Misalnya, data mungkin salah dikodekan atau eksperimen mungkin tidak dijalankan dengan benar. Jika dapat ditentukan bahwa titik outlying sebenarnya salah, maka nilai outlying harus dihapus dari analisis (atau dikoreksi jika memungkinkan).</w:t>
+      </w:r>
+    </w:p>
+    <w:p>
+      <w:pPr>
+        <w:spacing w:line="360" w:lineRule="auto"/>
+        <w:jc w:val="both"/>
+        <w:rPr>
+          <w:rFonts w:ascii="Times New Roman" w:cs="Times New Roman" w:eastAsia="Times New Roman" w:hAnsi="Times New Roman"/>
+          <w:sz w:val="24"/>
+          <w:szCs w:val="24"/>
+        </w:rPr>
+      </w:pPr>
+      <w:r>
+        <w:rPr>
+          <w:rFonts w:ascii="Times New Roman" w:cs="Times New Roman" w:eastAsia="Times New Roman" w:hAnsi="Times New Roman"/>
+          <w:sz w:val="24"/>
+          <w:szCs w:val="24"/>
+          <w:rtl w:val="0"/>
+        </w:rPr>
+        <w:t xml:space="preserve">Dari dataset yang digunakan terdapat outlier pada features kdkc dan dati2. Berikut merupakan visualisasi outlier pada features kdkc</w:t>
+      </w:r>
+    </w:p>
+    <w:p>
+      <w:pPr>
+        <w:spacing w:line="360" w:lineRule="auto"/>
+        <w:jc w:val="center"/>
+        <w:rPr>
+          <w:rFonts w:ascii="Times New Roman" w:cs="Times New Roman" w:eastAsia="Times New Roman" w:hAnsi="Times New Roman"/>
+          <w:sz w:val="24"/>
+          <w:szCs w:val="24"/>
+        </w:rPr>
+      </w:pPr>
+      <w:r>
+        <w:rPr>
+          <w:rFonts w:ascii="Times New Roman" w:cs="Times New Roman" w:eastAsia="Times New Roman" w:hAnsi="Times New Roman"/>
+          <w:sz w:val="24"/>
+          <w:szCs w:val="24"/>
+        </w:rPr>
+        <w:drawing>
+          <wp:inline distB="114300" distT="114300" distL="114300" distR="114300">
+            <wp:extent cx="3937826" cy="2555675"/>
+            <wp:effectExtent b="0" l="0" r="0" t="0"/>
+            <wp:docPr id="13" name="image12.png"/>
+            <a:graphic>
+              <a:graphicData uri="http://schemas.openxmlformats.org/drawingml/2006/picture">
+                <pic:pic>
+                  <pic:nvPicPr>
+                    <pic:cNvPr id="0" name="image12.png"/>
+                    <pic:cNvPicPr preferRelativeResize="0"/>
+                  </pic:nvPicPr>
+                  <pic:blipFill>
+                    <a:blip r:embed="rId19"/>
+                    <a:srcRect b="0" l="0" r="0" t="0"/>
+                    <a:stretch>
+                      <a:fillRect/>
+                    </a:stretch>
+                  </pic:blipFill>
+                  <pic:spPr>
+                    <a:xfrm>
+                      <a:off x="0" y="0"/>
+                      <a:ext cx="3937826" cy="2555675"/>
+                    </a:xfrm>
+                    <a:prstGeom prst="rect"/>
+                    <a:ln/>
+                  </pic:spPr>
+                </pic:pic>
+              </a:graphicData>
+            </a:graphic>
+          </wp:inline>
+        </w:drawing>
+      </w:r>
+      <w:r>
+        <w:rPr>
+          <w:rtl w:val="0"/>
+        </w:rPr>
+      </w:r>
+    </w:p>
+    <w:p>
+      <w:pPr>
+        <w:spacing w:line="360" w:lineRule="auto"/>
+        <w:jc w:val="both"/>
+        <w:rPr>
+          <w:rFonts w:ascii="Times New Roman" w:cs="Times New Roman" w:eastAsia="Times New Roman" w:hAnsi="Times New Roman"/>
+          <w:sz w:val="24"/>
+          <w:szCs w:val="24"/>
+        </w:rPr>
+      </w:pPr>
+      <w:r>
+        <w:rPr>
+          <w:rFonts w:ascii="Times New Roman" w:cs="Times New Roman" w:eastAsia="Times New Roman" w:hAnsi="Times New Roman"/>
+          <w:sz w:val="24"/>
+          <w:szCs w:val="24"/>
+          <w:rtl w:val="0"/>
+        </w:rPr>
+        <w:t xml:space="preserve">Dan rentang dari outlier yang terdapat pada features kdkc adalah sebagai berikut:</w:t>
+      </w:r>
+    </w:p>
+    <w:p>
+      <w:pPr>
+        <w:spacing w:line="360" w:lineRule="auto"/>
+        <w:jc w:val="center"/>
+        <w:rPr>
+          <w:rFonts w:ascii="Times New Roman" w:cs="Times New Roman" w:eastAsia="Times New Roman" w:hAnsi="Times New Roman"/>
+          <w:sz w:val="24"/>
+          <w:szCs w:val="24"/>
+        </w:rPr>
+      </w:pPr>
+      <w:r>
+        <w:rPr>
+          <w:rFonts w:ascii="Times New Roman" w:cs="Times New Roman" w:eastAsia="Times New Roman" w:hAnsi="Times New Roman"/>
+          <w:sz w:val="24"/>
+          <w:szCs w:val="24"/>
+        </w:rPr>
+        <w:drawing>
+          <wp:inline distB="114300" distT="114300" distL="114300" distR="114300">
+            <wp:extent cx="3918776" cy="622852"/>
+            <wp:effectExtent b="0" l="0" r="0" t="0"/>
+            <wp:docPr id="2" name="image8.png"/>
+            <a:graphic>
+              <a:graphicData uri="http://schemas.openxmlformats.org/drawingml/2006/picture">
+                <pic:pic>
+                  <pic:nvPicPr>
+                    <pic:cNvPr id="0" name="image8.png"/>
+                    <pic:cNvPicPr preferRelativeResize="0"/>
+                  </pic:nvPicPr>
+                  <pic:blipFill>
+                    <a:blip r:embed="rId20"/>
+                    <a:srcRect b="0" l="0" r="0" t="0"/>
+                    <a:stretch>
+                      <a:fillRect/>
+                    </a:stretch>
+                  </pic:blipFill>
+                  <pic:spPr>
+                    <a:xfrm>
+                      <a:off x="0" y="0"/>
+                      <a:ext cx="3918776" cy="622852"/>
+                    </a:xfrm>
+                    <a:prstGeom prst="rect"/>
+                    <a:ln/>
+                  </pic:spPr>
+                </pic:pic>
+              </a:graphicData>
+            </a:graphic>
+          </wp:inline>
+        </w:drawing>
+      </w:r>
+      <w:r>
+        <w:rPr>
+          <w:rtl w:val="0"/>
+        </w:rPr>
+      </w:r>
+    </w:p>
+    <w:p>
+      <w:pPr>
+        <w:spacing w:line="360" w:lineRule="auto"/>
+        <w:jc w:val="both"/>
+        <w:rPr>
+          <w:rFonts w:ascii="Times New Roman" w:cs="Times New Roman" w:eastAsia="Times New Roman" w:hAnsi="Times New Roman"/>
+          <w:sz w:val="24"/>
+          <w:szCs w:val="24"/>
+        </w:rPr>
+      </w:pPr>
+      <w:r>
+        <w:rPr>
+          <w:rFonts w:ascii="Times New Roman" w:cs="Times New Roman" w:eastAsia="Times New Roman" w:hAnsi="Times New Roman"/>
+          <w:sz w:val="24"/>
+          <w:szCs w:val="24"/>
+          <w:rtl w:val="0"/>
+        </w:rPr>
+        <w:t xml:space="preserve">Berikut merupakan visualisasi outlier pada features dati 2.</w:t>
+      </w:r>
+    </w:p>
+    <w:p>
+      <w:pPr>
+        <w:spacing w:line="360" w:lineRule="auto"/>
+        <w:jc w:val="center"/>
+        <w:rPr>
+          <w:rFonts w:ascii="Times New Roman" w:cs="Times New Roman" w:eastAsia="Times New Roman" w:hAnsi="Times New Roman"/>
+          <w:sz w:val="24"/>
+          <w:szCs w:val="24"/>
+        </w:rPr>
+      </w:pPr>
+      <w:r>
+        <w:rPr>
+          <w:rFonts w:ascii="Times New Roman" w:cs="Times New Roman" w:eastAsia="Times New Roman" w:hAnsi="Times New Roman"/>
+          <w:sz w:val="24"/>
+          <w:szCs w:val="24"/>
+        </w:rPr>
+        <w:drawing>
+          <wp:inline distB="114300" distT="114300" distL="114300" distR="114300">
+            <wp:extent cx="3836657" cy="2360191"/>
+            <wp:effectExtent b="0" l="0" r="0" t="0"/>
+            <wp:docPr id="15" name="image6.png"/>
+            <a:graphic>
+              <a:graphicData uri="http://schemas.openxmlformats.org/drawingml/2006/picture">
+                <pic:pic>
+                  <pic:nvPicPr>
+                    <pic:cNvPr id="0" name="image6.png"/>
+                    <pic:cNvPicPr preferRelativeResize="0"/>
+                  </pic:nvPicPr>
+                  <pic:blipFill>
+                    <a:blip r:embed="rId21"/>
+                    <a:srcRect b="0" l="0" r="0" t="0"/>
+                    <a:stretch>
+                      <a:fillRect/>
+                    </a:stretch>
+                  </pic:blipFill>
+                  <pic:spPr>
+                    <a:xfrm>
+                      <a:off x="0" y="0"/>
+                      <a:ext cx="3836657" cy="2360191"/>
+                    </a:xfrm>
+                    <a:prstGeom prst="rect"/>
+                    <a:ln/>
+                  </pic:spPr>
+                </pic:pic>
+              </a:graphicData>
+            </a:graphic>
+          </wp:inline>
+        </w:drawing>
+      </w:r>
+      <w:r>
+        <w:rPr>
+          <w:rtl w:val="0"/>
+        </w:rPr>
+      </w:r>
+    </w:p>
+    <w:p>
+      <w:pPr>
+        <w:spacing w:line="360" w:lineRule="auto"/>
+        <w:jc w:val="both"/>
+        <w:rPr>
+          <w:rFonts w:ascii="Times New Roman" w:cs="Times New Roman" w:eastAsia="Times New Roman" w:hAnsi="Times New Roman"/>
+          <w:sz w:val="24"/>
+          <w:szCs w:val="24"/>
+        </w:rPr>
+      </w:pPr>
+      <w:r>
+        <w:rPr>
+          <w:rFonts w:ascii="Times New Roman" w:cs="Times New Roman" w:eastAsia="Times New Roman" w:hAnsi="Times New Roman"/>
+          <w:sz w:val="24"/>
+          <w:szCs w:val="24"/>
+          <w:rtl w:val="0"/>
+        </w:rPr>
+        <w:t xml:space="preserve">Dan rentang dari outlier yang terdapat pada features dati2 adalah sebagai berikut:</w:t>
+      </w:r>
+    </w:p>
+    <w:p>
+      <w:pPr>
+        <w:spacing w:line="360" w:lineRule="auto"/>
+        <w:jc w:val="center"/>
+        <w:rPr>
+          <w:rFonts w:ascii="Times New Roman" w:cs="Times New Roman" w:eastAsia="Times New Roman" w:hAnsi="Times New Roman"/>
+          <w:sz w:val="24"/>
+          <w:szCs w:val="24"/>
+        </w:rPr>
+      </w:pPr>
+      <w:r>
+        <w:rPr>
+          <w:rFonts w:ascii="Times New Roman" w:cs="Times New Roman" w:eastAsia="Times New Roman" w:hAnsi="Times New Roman"/>
+          <w:sz w:val="24"/>
+          <w:szCs w:val="24"/>
+        </w:rPr>
+        <w:drawing>
+          <wp:inline distB="114300" distT="114300" distL="114300" distR="114300">
+            <wp:extent cx="4576001" cy="689431"/>
+            <wp:effectExtent b="0" l="0" r="0" t="0"/>
+            <wp:docPr id="3" name="image11.png"/>
+            <a:graphic>
+              <a:graphicData uri="http://schemas.openxmlformats.org/drawingml/2006/picture">
+                <pic:pic>
+                  <pic:nvPicPr>
+                    <pic:cNvPr id="0" name="image11.png"/>
+                    <pic:cNvPicPr preferRelativeResize="0"/>
+                  </pic:nvPicPr>
+                  <pic:blipFill>
+                    <a:blip r:embed="rId22"/>
+                    <a:srcRect b="0" l="0" r="0" t="0"/>
+                    <a:stretch>
+                      <a:fillRect/>
+                    </a:stretch>
+                  </pic:blipFill>
+                  <pic:spPr>
+                    <a:xfrm>
+                      <a:off x="0" y="0"/>
+                      <a:ext cx="4576001" cy="689431"/>
+                    </a:xfrm>
+                    <a:prstGeom prst="rect"/>
+                    <a:ln/>
+                  </pic:spPr>
+                </pic:pic>
+              </a:graphicData>
+            </a:graphic>
+          </wp:inline>
+        </w:drawing>
+      </w:r>
+      <w:r>
+        <w:rPr>
+          <w:rtl w:val="0"/>
+        </w:rPr>
+      </w:r>
+    </w:p>
+    <w:p>
+      <w:pPr>
+        <w:spacing w:line="360" w:lineRule="auto"/>
+        <w:jc w:val="left"/>
+        <w:rPr>
+          <w:rFonts w:ascii="Times New Roman" w:cs="Times New Roman" w:eastAsia="Times New Roman" w:hAnsi="Times New Roman"/>
+          <w:sz w:val="24"/>
+          <w:szCs w:val="24"/>
+        </w:rPr>
+      </w:pPr>
+      <w:r>
+        <w:rPr>
+          <w:rFonts w:ascii="Times New Roman" w:cs="Times New Roman" w:eastAsia="Times New Roman" w:hAnsi="Times New Roman"/>
+          <w:sz w:val="24"/>
+          <w:szCs w:val="24"/>
+          <w:rtl w:val="0"/>
+        </w:rPr>
+        <w:t xml:space="preserve">Untuk mengatasi outlier tersebut maka metode yang digunakan adalah</w:t>
       </w:r>
     </w:p>
     <w:p>
@@ -2705,8 +3949,8 @@
           <w:szCs w:val="24"/>
         </w:rPr>
       </w:pPr>
-      <w:bookmarkStart w:colFirst="0" w:colLast="0" w:name="_xmcgp24kg8tp" w:id="13"/>
-      <w:bookmarkEnd w:id="13"/>
+      <w:bookmarkStart w:colFirst="0" w:colLast="0" w:name="_xmcgp24kg8tp" w:id="15"/>
+      <w:bookmarkEnd w:id="15"/>
       <w:r>
         <w:rPr>
           <w:b w:val="1"/>
@@ -2798,8 +4042,8 @@
           <w:szCs w:val="24"/>
         </w:rPr>
       </w:pPr>
-      <w:bookmarkStart w:colFirst="0" w:colLast="0" w:name="_7t2tldv4nebb" w:id="14"/>
-      <w:bookmarkEnd w:id="14"/>
+      <w:bookmarkStart w:colFirst="0" w:colLast="0" w:name="_7t2tldv4nebb" w:id="16"/>
+      <w:bookmarkEnd w:id="16"/>
       <w:r>
         <w:rPr>
           <w:b w:val="1"/>
@@ -2829,8 +4073,8 @@
           <w:szCs w:val="24"/>
         </w:rPr>
       </w:pPr>
-      <w:bookmarkStart w:colFirst="0" w:colLast="0" w:name="_h76gtqvdrnio" w:id="15"/>
-      <w:bookmarkEnd w:id="15"/>
+      <w:bookmarkStart w:colFirst="0" w:colLast="0" w:name="_h76gtqvdrnio" w:id="17"/>
+      <w:bookmarkEnd w:id="17"/>
       <w:r>
         <w:rPr>
           <w:b w:val="1"/>

</xml_diff>